<commit_message>
Push landingno3 dengan HTML dan assets lokal
</commit_message>
<xml_diff>
--- a/CV.docx
+++ b/CV.docx
@@ -186,49 +186,31 @@
         <w:rPr>
           <w:rFonts w:ascii="Times New Roman" w:hAnsi="Times New Roman" w:cs="Times New Roman"/>
         </w:rPr>
-        <w:t xml:space="preserve">tomation Technician at PT Panasonic Industrial Devices Batam, a Semiconductor </w:t>
-      </w:r>
-      <w:proofErr w:type="spellStart"/>
-      <w:r>
-        <w:rPr>
-          <w:rFonts w:ascii="Times New Roman" w:hAnsi="Times New Roman" w:cs="Times New Roman"/>
-        </w:rPr>
-        <w:t>manifacturing</w:t>
-      </w:r>
-      <w:proofErr w:type="spellEnd"/>
-      <w:r>
-        <w:rPr>
-          <w:rFonts w:ascii="Times New Roman" w:hAnsi="Times New Roman" w:cs="Times New Roman"/>
-        </w:rPr>
-        <w:t xml:space="preserve"> company, where he worked for 2 years. Currently, he is working at PT Sumitomo Wiring Systems Batam Indonesia as a Design Development. While studying at Batam State </w:t>
-      </w:r>
-      <w:proofErr w:type="spellStart"/>
-      <w:r>
-        <w:rPr>
-          <w:rFonts w:ascii="Times New Roman" w:hAnsi="Times New Roman" w:cs="Times New Roman"/>
-        </w:rPr>
-        <w:t>Politechnic</w:t>
-      </w:r>
-      <w:proofErr w:type="spellEnd"/>
+        <w:t xml:space="preserve">tomation Technician at PT Panasonic Industrial Devices Batam, a Semiconductor manifacturing company, where he worked for 2 years. Currently, he is working at PT Sumitomo Wiring Systems Batam Indonesia as a Design Development. </w:t>
+      </w:r>
+      <w:r>
+        <w:rPr>
+          <w:rFonts w:ascii="Times New Roman" w:hAnsi="Times New Roman" w:cs="Times New Roman"/>
+        </w:rPr>
+        <w:t>Fresh graduate</w:t>
+      </w:r>
       <w:r>
         <w:rPr>
           <w:rFonts w:ascii="Times New Roman" w:hAnsi="Times New Roman" w:cs="Times New Roman"/>
         </w:rPr>
         <w:t xml:space="preserve"> </w:t>
       </w:r>
-      <w:proofErr w:type="gramStart"/>
-      <w:r>
-        <w:rPr>
-          <w:rFonts w:ascii="Times New Roman" w:hAnsi="Times New Roman" w:cs="Times New Roman"/>
-        </w:rPr>
-        <w:t>and  committed</w:t>
-      </w:r>
-      <w:proofErr w:type="gramEnd"/>
-      <w:r>
-        <w:rPr>
-          <w:rFonts w:ascii="Times New Roman" w:hAnsi="Times New Roman" w:cs="Times New Roman"/>
-        </w:rPr>
-        <w:t xml:space="preserve"> to continue learning and growing in his career.</w:t>
+      <w:r>
+        <w:rPr>
+          <w:rFonts w:ascii="Times New Roman" w:hAnsi="Times New Roman" w:cs="Times New Roman"/>
+        </w:rPr>
+        <w:t>from</w:t>
+      </w:r>
+      <w:r>
+        <w:rPr>
+          <w:rFonts w:ascii="Times New Roman" w:hAnsi="Times New Roman" w:cs="Times New Roman"/>
+        </w:rPr>
+        <w:t xml:space="preserve"> Batam State Politechnic and  committed to continue learning and growing in his career.</w:t>
       </w:r>
     </w:p>
     <w:p>
@@ -440,16 +422,105 @@
           <w:i/>
           <w:iCs/>
         </w:rPr>
-        <w:t xml:space="preserve">Bachelor </w:t>
-      </w:r>
-      <w:proofErr w:type="gramStart"/>
+        <w:t>Bachelor Degree</w:t>
+      </w:r>
+      <w:r>
+        <w:rPr>
+          <w:rFonts w:ascii="Times New Roman" w:hAnsi="Times New Roman" w:cs="Times New Roman"/>
+        </w:rPr>
+        <w:t xml:space="preserve"> </w:t>
+      </w:r>
+      <w:r>
+        <w:rPr>
+          <w:rFonts w:ascii="Times New Roman" w:hAnsi="Times New Roman" w:cs="Times New Roman"/>
+        </w:rPr>
+        <w:t xml:space="preserve">, </w:t>
+      </w:r>
       <w:r>
         <w:rPr>
           <w:rFonts w:ascii="Times New Roman" w:hAnsi="Times New Roman" w:cs="Times New Roman"/>
           <w:i/>
           <w:iCs/>
         </w:rPr>
-        <w:t>Degree</w:t>
+        <w:t>Electronic Engineering Technology</w:t>
+      </w:r>
+      <w:r>
+        <w:rPr>
+          <w:rFonts w:ascii="Times New Roman" w:hAnsi="Times New Roman" w:cs="Times New Roman"/>
+        </w:rPr>
+        <w:t xml:space="preserve">     </w:t>
+      </w:r>
+      <w:r>
+        <w:rPr>
+          <w:rFonts w:ascii="Times New Roman" w:hAnsi="Times New Roman" w:cs="Times New Roman"/>
+        </w:rPr>
+        <w:tab/>
+      </w:r>
+      <w:r>
+        <w:rPr>
+          <w:rFonts w:ascii="Times New Roman" w:hAnsi="Times New Roman" w:cs="Times New Roman"/>
+        </w:rPr>
+        <w:tab/>
+      </w:r>
+      <w:r>
+        <w:rPr>
+          <w:rFonts w:ascii="Times New Roman" w:hAnsi="Times New Roman" w:cs="Times New Roman"/>
+        </w:rPr>
+        <w:tab/>
+      </w:r>
+      <w:r>
+        <w:rPr>
+          <w:rFonts w:ascii="Times New Roman" w:hAnsi="Times New Roman" w:cs="Times New Roman"/>
+        </w:rPr>
+        <w:tab/>
+        <w:t xml:space="preserve">  </w:t>
+      </w:r>
+      <w:r>
+        <w:rPr>
+          <w:rFonts w:ascii="Times New Roman" w:hAnsi="Times New Roman" w:cs="Times New Roman"/>
+        </w:rPr>
+        <w:t xml:space="preserve">          </w:t>
+      </w:r>
+      <w:r>
+        <w:rPr>
+          <w:rFonts w:ascii="Times New Roman" w:hAnsi="Times New Roman" w:cs="Times New Roman"/>
+        </w:rPr>
+        <w:t xml:space="preserve">   </w:t>
+      </w:r>
+      <w:r>
+        <w:rPr>
+          <w:rFonts w:ascii="Times New Roman" w:hAnsi="Times New Roman" w:cs="Times New Roman"/>
+        </w:rPr>
+        <w:t xml:space="preserve"> Present</w:t>
+      </w:r>
+    </w:p>
+    <w:p>
+      <w:pPr>
+        <w:tabs>
+          <w:tab w:val="left" w:pos="90"/>
+        </w:tabs>
+        <w:spacing w:after="0" w:line="240" w:lineRule="auto"/>
+        <w:rPr>
+          <w:rFonts w:ascii="Times New Roman" w:hAnsi="Times New Roman" w:cs="Times New Roman"/>
+        </w:rPr>
+      </w:pPr>
+      <w:r>
+        <w:rPr>
+          <w:rFonts w:ascii="Times New Roman" w:hAnsi="Times New Roman" w:cs="Times New Roman"/>
+        </w:rPr>
+        <w:t xml:space="preserve">Automation Industri, </w:t>
+      </w:r>
+      <w:r>
+        <w:rPr>
+          <w:rFonts w:ascii="Times New Roman" w:hAnsi="Times New Roman" w:cs="Times New Roman"/>
+        </w:rPr>
+        <w:t xml:space="preserve">PCB Design, Internet of Things, </w:t>
+      </w:r>
+      <w:r>
+        <w:rPr>
+          <w:rFonts w:ascii="Times New Roman" w:hAnsi="Times New Roman" w:cs="Times New Roman"/>
+        </w:rPr>
+        <w:t>Mechanical</w:t>
       </w:r>
       <w:r>
         <w:rPr>
@@ -461,22 +532,13 @@
         <w:rPr>
           <w:rFonts w:ascii="Times New Roman" w:hAnsi="Times New Roman" w:cs="Times New Roman"/>
         </w:rPr>
-        <w:t>,</w:t>
-      </w:r>
-      <w:proofErr w:type="gramEnd"/>
-      <w:r>
-        <w:rPr>
-          <w:rFonts w:ascii="Times New Roman" w:hAnsi="Times New Roman" w:cs="Times New Roman"/>
-        </w:rPr>
-        <w:t xml:space="preserve"> </w:t>
-      </w:r>
-      <w:r>
-        <w:rPr>
-          <w:rFonts w:ascii="Times New Roman" w:hAnsi="Times New Roman" w:cs="Times New Roman"/>
-          <w:i/>
-          <w:iCs/>
-        </w:rPr>
-        <w:t>Electronic Engineering Technology</w:t>
+        <w:t>Design</w:t>
+      </w:r>
+      <w:r>
+        <w:rPr>
+          <w:rFonts w:ascii="Times New Roman" w:hAnsi="Times New Roman" w:cs="Times New Roman"/>
+        </w:rPr>
+        <w:tab/>
       </w:r>
       <w:r>
         <w:rPr>
@@ -488,125 +550,31 @@
         <w:rPr>
           <w:rFonts w:ascii="Times New Roman" w:hAnsi="Times New Roman" w:cs="Times New Roman"/>
         </w:rPr>
-        <w:tab/>
-      </w:r>
-      <w:r>
-        <w:rPr>
-          <w:rFonts w:ascii="Times New Roman" w:hAnsi="Times New Roman" w:cs="Times New Roman"/>
-        </w:rPr>
-        <w:tab/>
-      </w:r>
-      <w:r>
-        <w:rPr>
-          <w:rFonts w:ascii="Times New Roman" w:hAnsi="Times New Roman" w:cs="Times New Roman"/>
-        </w:rPr>
-        <w:tab/>
-      </w:r>
-      <w:r>
-        <w:rPr>
-          <w:rFonts w:ascii="Times New Roman" w:hAnsi="Times New Roman" w:cs="Times New Roman"/>
-        </w:rPr>
-        <w:tab/>
-        <w:t xml:space="preserve">  </w:t>
-      </w:r>
-      <w:r>
-        <w:rPr>
-          <w:rFonts w:ascii="Times New Roman" w:hAnsi="Times New Roman" w:cs="Times New Roman"/>
-        </w:rPr>
-        <w:t xml:space="preserve">          </w:t>
-      </w:r>
-      <w:r>
-        <w:rPr>
-          <w:rFonts w:ascii="Times New Roman" w:hAnsi="Times New Roman" w:cs="Times New Roman"/>
-        </w:rPr>
-        <w:t xml:space="preserve">   </w:t>
-      </w:r>
-      <w:r>
-        <w:rPr>
-          <w:rFonts w:ascii="Times New Roman" w:hAnsi="Times New Roman" w:cs="Times New Roman"/>
-        </w:rPr>
-        <w:t xml:space="preserve"> Present</w:t>
-      </w:r>
-    </w:p>
-    <w:p>
-      <w:pPr>
-        <w:tabs>
-          <w:tab w:val="left" w:pos="90"/>
-        </w:tabs>
-        <w:spacing w:after="0" w:line="240" w:lineRule="auto"/>
-        <w:rPr>
-          <w:rFonts w:ascii="Times New Roman" w:hAnsi="Times New Roman" w:cs="Times New Roman"/>
-        </w:rPr>
-      </w:pPr>
-      <w:r>
-        <w:rPr>
-          <w:rFonts w:ascii="Times New Roman" w:hAnsi="Times New Roman" w:cs="Times New Roman"/>
-        </w:rPr>
-        <w:t xml:space="preserve">Automation Industri, </w:t>
-      </w:r>
-      <w:r>
-        <w:rPr>
-          <w:rFonts w:ascii="Times New Roman" w:hAnsi="Times New Roman" w:cs="Times New Roman"/>
-        </w:rPr>
-        <w:t xml:space="preserve">PCB Design, Internet of Things, </w:t>
-      </w:r>
-      <w:r>
-        <w:rPr>
-          <w:rFonts w:ascii="Times New Roman" w:hAnsi="Times New Roman" w:cs="Times New Roman"/>
-        </w:rPr>
-        <w:t>Mechanical</w:t>
-      </w:r>
-      <w:r>
-        <w:rPr>
-          <w:rFonts w:ascii="Times New Roman" w:hAnsi="Times New Roman" w:cs="Times New Roman"/>
-        </w:rPr>
-        <w:t xml:space="preserve"> </w:t>
-      </w:r>
-      <w:r>
-        <w:rPr>
-          <w:rFonts w:ascii="Times New Roman" w:hAnsi="Times New Roman" w:cs="Times New Roman"/>
-        </w:rPr>
-        <w:t>Design</w:t>
-      </w:r>
-      <w:r>
-        <w:rPr>
-          <w:rFonts w:ascii="Times New Roman" w:hAnsi="Times New Roman" w:cs="Times New Roman"/>
-        </w:rPr>
-        <w:tab/>
-      </w:r>
-      <w:r>
-        <w:rPr>
-          <w:rFonts w:ascii="Times New Roman" w:hAnsi="Times New Roman" w:cs="Times New Roman"/>
-        </w:rPr>
-        <w:t xml:space="preserve">     </w:t>
-      </w:r>
-      <w:r>
-        <w:rPr>
-          <w:rFonts w:ascii="Times New Roman" w:hAnsi="Times New Roman" w:cs="Times New Roman"/>
-        </w:rPr>
-        <w:t xml:space="preserve">GPA 7 </w:t>
-      </w:r>
-      <w:proofErr w:type="spellStart"/>
-      <w:proofErr w:type="gramStart"/>
-      <w:r>
-        <w:rPr>
-          <w:rFonts w:ascii="Times New Roman" w:hAnsi="Times New Roman" w:cs="Times New Roman"/>
-        </w:rPr>
-        <w:t>Smester</w:t>
-      </w:r>
-      <w:proofErr w:type="spellEnd"/>
-      <w:r>
-        <w:rPr>
-          <w:rFonts w:ascii="Times New Roman" w:hAnsi="Times New Roman" w:cs="Times New Roman"/>
-        </w:rPr>
-        <w:t xml:space="preserve"> :</w:t>
-      </w:r>
-      <w:proofErr w:type="gramEnd"/>
-      <w:r>
-        <w:rPr>
-          <w:rFonts w:ascii="Times New Roman" w:hAnsi="Times New Roman" w:cs="Times New Roman"/>
-        </w:rPr>
-        <w:t xml:space="preserve"> 3.65</w:t>
+        <w:t xml:space="preserve">         </w:t>
+      </w:r>
+      <w:r>
+        <w:rPr>
+          <w:rFonts w:ascii="Times New Roman" w:hAnsi="Times New Roman" w:cs="Times New Roman"/>
+        </w:rPr>
+        <w:t>GPA</w:t>
+      </w:r>
+      <w:r>
+        <w:rPr>
+          <w:rFonts w:ascii="Times New Roman" w:hAnsi="Times New Roman" w:cs="Times New Roman"/>
+        </w:rPr>
+        <w:t>/IPK</w:t>
+      </w:r>
+      <w:r>
+        <w:rPr>
+          <w:rFonts w:ascii="Times New Roman" w:hAnsi="Times New Roman" w:cs="Times New Roman"/>
+        </w:rPr>
+        <w:t xml:space="preserve"> : 3.</w:t>
+      </w:r>
+      <w:r>
+        <w:rPr>
+          <w:rFonts w:ascii="Times New Roman" w:hAnsi="Times New Roman" w:cs="Times New Roman"/>
+        </w:rPr>
+        <w:t>72</w:t>
       </w:r>
     </w:p>
     <w:p>
@@ -947,7 +915,6 @@
           <w:rFonts w:ascii="Times New Roman" w:hAnsi="Times New Roman" w:cs="Times New Roman"/>
         </w:rPr>
       </w:pPr>
-      <w:proofErr w:type="gramStart"/>
       <w:r>
         <w:rPr>
           <w:rFonts w:ascii="Times New Roman" w:hAnsi="Times New Roman" w:cs="Times New Roman"/>
@@ -972,60 +939,23 @@
         </w:rPr>
         <w:t>:</w:t>
       </w:r>
-      <w:proofErr w:type="gramEnd"/>
-      <w:r>
-        <w:rPr>
-          <w:rFonts w:ascii="Times New Roman" w:hAnsi="Times New Roman" w:cs="Times New Roman"/>
-        </w:rPr>
-        <w:t xml:space="preserve"> </w:t>
-      </w:r>
-      <w:proofErr w:type="spellStart"/>
-      <w:r>
-        <w:rPr>
-          <w:rFonts w:ascii="Times New Roman" w:hAnsi="Times New Roman" w:cs="Times New Roman"/>
-        </w:rPr>
-        <w:t>FluidSIM</w:t>
-      </w:r>
-      <w:proofErr w:type="spellEnd"/>
-      <w:r>
-        <w:rPr>
-          <w:rFonts w:ascii="Times New Roman" w:hAnsi="Times New Roman" w:cs="Times New Roman"/>
-        </w:rPr>
-        <w:t xml:space="preserve">, CX-Programmer, </w:t>
-      </w:r>
-      <w:r>
-        <w:rPr>
-          <w:rFonts w:ascii="Times New Roman" w:hAnsi="Times New Roman" w:cs="Times New Roman"/>
-        </w:rPr>
-        <w:t xml:space="preserve">Machine </w:t>
-      </w:r>
-      <w:proofErr w:type="gramStart"/>
-      <w:r>
-        <w:rPr>
-          <w:rFonts w:ascii="Times New Roman" w:hAnsi="Times New Roman" w:cs="Times New Roman"/>
-        </w:rPr>
-        <w:t>Expert(</w:t>
-      </w:r>
-      <w:proofErr w:type="gramEnd"/>
-      <w:r>
-        <w:rPr>
-          <w:rFonts w:ascii="Times New Roman" w:hAnsi="Times New Roman" w:cs="Times New Roman"/>
-        </w:rPr>
-        <w:t xml:space="preserve">Schneider PLC), </w:t>
-      </w:r>
-      <w:proofErr w:type="spellStart"/>
-      <w:r>
-        <w:rPr>
-          <w:rFonts w:ascii="Times New Roman" w:hAnsi="Times New Roman" w:cs="Times New Roman"/>
-        </w:rPr>
-        <w:t>EasyEda</w:t>
-      </w:r>
-      <w:proofErr w:type="spellEnd"/>
-      <w:r>
-        <w:rPr>
-          <w:rFonts w:ascii="Times New Roman" w:hAnsi="Times New Roman" w:cs="Times New Roman"/>
-        </w:rPr>
-        <w:t xml:space="preserve">, Visual Basic Studio, IDE, </w:t>
+      <w:r>
+        <w:rPr>
+          <w:rFonts w:ascii="Times New Roman" w:hAnsi="Times New Roman" w:cs="Times New Roman"/>
+        </w:rPr>
+        <w:t xml:space="preserve"> FluidSIM, CX-Programmer, </w:t>
+      </w:r>
+      <w:r>
+        <w:rPr>
+          <w:rFonts w:ascii="Times New Roman" w:hAnsi="Times New Roman" w:cs="Times New Roman"/>
+        </w:rPr>
+        <w:t xml:space="preserve">Machine Expert(Schneider PLC), </w:t>
+      </w:r>
+      <w:r>
+        <w:rPr>
+          <w:rFonts w:ascii="Times New Roman" w:hAnsi="Times New Roman" w:cs="Times New Roman"/>
+        </w:rPr>
+        <w:t xml:space="preserve">EasyEda, Visual Basic Studio, IDE, </w:t>
       </w:r>
       <w:r>
         <w:rPr>
@@ -1049,35 +979,13 @@
         <w:rPr>
           <w:rFonts w:ascii="Times New Roman" w:hAnsi="Times New Roman" w:cs="Times New Roman"/>
         </w:rPr>
-        <w:t xml:space="preserve">Inventor, </w:t>
-      </w:r>
-      <w:proofErr w:type="spellStart"/>
-      <w:r>
-        <w:rPr>
-          <w:rFonts w:ascii="Times New Roman" w:hAnsi="Times New Roman" w:cs="Times New Roman"/>
-        </w:rPr>
-        <w:t>AutoCad</w:t>
-      </w:r>
-      <w:proofErr w:type="spellEnd"/>
-      <w:r>
-        <w:rPr>
-          <w:rFonts w:ascii="Times New Roman" w:hAnsi="Times New Roman" w:cs="Times New Roman"/>
-        </w:rPr>
-        <w:t xml:space="preserve">, SolidWorks, </w:t>
-      </w:r>
-      <w:proofErr w:type="spellStart"/>
-      <w:r>
-        <w:rPr>
-          <w:rFonts w:ascii="Times New Roman" w:hAnsi="Times New Roman" w:cs="Times New Roman"/>
-        </w:rPr>
-        <w:t>Ms</w:t>
-      </w:r>
-      <w:proofErr w:type="spellEnd"/>
-      <w:r>
-        <w:rPr>
-          <w:rFonts w:ascii="Times New Roman" w:hAnsi="Times New Roman" w:cs="Times New Roman"/>
-        </w:rPr>
-        <w:t xml:space="preserve"> </w:t>
+        <w:t xml:space="preserve">Inventor, AutoCad, SolidWorks, </w:t>
+      </w:r>
+      <w:r>
+        <w:rPr>
+          <w:rFonts w:ascii="Times New Roman" w:hAnsi="Times New Roman" w:cs="Times New Roman"/>
+        </w:rPr>
+        <w:t xml:space="preserve">Ms </w:t>
       </w:r>
       <w:r>
         <w:rPr>
@@ -1089,16 +997,8 @@
         <w:rPr>
           <w:rFonts w:ascii="Times New Roman" w:hAnsi="Times New Roman" w:cs="Times New Roman"/>
         </w:rPr>
-        <w:t xml:space="preserve"> </w:t>
-      </w:r>
-      <w:proofErr w:type="spellStart"/>
-      <w:r>
-        <w:rPr>
-          <w:rFonts w:ascii="Times New Roman" w:hAnsi="Times New Roman" w:cs="Times New Roman"/>
-        </w:rPr>
-        <w:t>Ms</w:t>
-      </w:r>
-      <w:proofErr w:type="spellEnd"/>
+        <w:t xml:space="preserve"> Ms</w:t>
+      </w:r>
       <w:r>
         <w:rPr>
           <w:rFonts w:ascii="Times New Roman" w:hAnsi="Times New Roman" w:cs="Times New Roman"/>
@@ -1754,6 +1654,28 @@
     <w:p>
       <w:pPr>
         <w:pStyle w:val="ListParagraph"/>
+        <w:numPr>
+          <w:ilvl w:val="0"/>
+          <w:numId w:val="1"/>
+        </w:numPr>
+        <w:tabs>
+          <w:tab w:val="left" w:pos="90"/>
+        </w:tabs>
+        <w:spacing w:after="0" w:line="240" w:lineRule="auto"/>
+        <w:rPr>
+          <w:rFonts w:ascii="Times New Roman" w:hAnsi="Times New Roman" w:cs="Times New Roman"/>
+        </w:rPr>
+      </w:pPr>
+      <w:r>
+        <w:rPr>
+          <w:rFonts w:ascii="Times New Roman" w:hAnsi="Times New Roman" w:cs="Times New Roman"/>
+        </w:rPr>
+        <w:t>Interpreter</w:t>
+      </w:r>
+    </w:p>
+    <w:p>
+      <w:pPr>
+        <w:pStyle w:val="ListParagraph"/>
         <w:tabs>
           <w:tab w:val="left" w:pos="90"/>
         </w:tabs>
@@ -2017,6 +1939,28 @@
     </w:p>
     <w:p>
       <w:pPr>
+        <w:pStyle w:val="ListParagraph"/>
+        <w:numPr>
+          <w:ilvl w:val="0"/>
+          <w:numId w:val="2"/>
+        </w:numPr>
+        <w:tabs>
+          <w:tab w:val="left" w:pos="90"/>
+        </w:tabs>
+        <w:spacing w:after="0" w:line="240" w:lineRule="auto"/>
+        <w:rPr>
+          <w:rFonts w:ascii="Times New Roman" w:hAnsi="Times New Roman" w:cs="Times New Roman"/>
+        </w:rPr>
+      </w:pPr>
+      <w:r>
+        <w:rPr>
+          <w:rFonts w:ascii="Times New Roman" w:hAnsi="Times New Roman" w:cs="Times New Roman"/>
+        </w:rPr>
+        <w:t>Interpreter</w:t>
+      </w:r>
+    </w:p>
+    <w:p>
+      <w:pPr>
         <w:tabs>
           <w:tab w:val="left" w:pos="90"/>
         </w:tabs>
@@ -2043,26 +1987,16 @@
           <w:b/>
           <w:bCs/>
         </w:rPr>
-        <w:t xml:space="preserve">PT Panasonic Industrial Devices </w:t>
-      </w:r>
-      <w:proofErr w:type="gramStart"/>
-      <w:r>
-        <w:rPr>
-          <w:rFonts w:ascii="Times New Roman" w:hAnsi="Times New Roman" w:cs="Times New Roman"/>
-          <w:b/>
-          <w:bCs/>
-        </w:rPr>
-        <w:t xml:space="preserve">Batam  </w:t>
-      </w:r>
-      <w:r>
-        <w:rPr>
-          <w:rFonts w:ascii="Times New Roman" w:hAnsi="Times New Roman" w:cs="Times New Roman"/>
-          <w:b/>
-          <w:bCs/>
-        </w:rPr>
-        <w:tab/>
-      </w:r>
-      <w:proofErr w:type="gramEnd"/>
+        <w:t xml:space="preserve">PT Panasonic Industrial Devices Batam  </w:t>
+      </w:r>
+      <w:r>
+        <w:rPr>
+          <w:rFonts w:ascii="Times New Roman" w:hAnsi="Times New Roman" w:cs="Times New Roman"/>
+          <w:b/>
+          <w:bCs/>
+        </w:rPr>
+        <w:tab/>
+      </w:r>
       <w:r>
         <w:rPr>
           <w:rFonts w:ascii="Times New Roman" w:hAnsi="Times New Roman" w:cs="Times New Roman"/>
@@ -2111,19 +2045,11 @@
         </w:rPr>
         <w:t xml:space="preserve">           </w:t>
       </w:r>
-      <w:proofErr w:type="spellStart"/>
-      <w:r>
-        <w:rPr>
-          <w:rFonts w:ascii="Times New Roman" w:hAnsi="Times New Roman" w:cs="Times New Roman"/>
-        </w:rPr>
-        <w:t>Batam</w:t>
-      </w:r>
-      <w:proofErr w:type="spellEnd"/>
-      <w:r>
-        <w:rPr>
-          <w:rFonts w:ascii="Times New Roman" w:hAnsi="Times New Roman" w:cs="Times New Roman"/>
-        </w:rPr>
-        <w:t>, ID</w:t>
+      <w:r>
+        <w:rPr>
+          <w:rFonts w:ascii="Times New Roman" w:hAnsi="Times New Roman" w:cs="Times New Roman"/>
+        </w:rPr>
+        <w:t>Batam, ID</w:t>
       </w:r>
     </w:p>
     <w:p>
@@ -2251,19 +2177,11 @@
           <w:rFonts w:ascii="Times New Roman" w:hAnsi="Times New Roman" w:cs="Times New Roman"/>
         </w:rPr>
       </w:pPr>
-      <w:proofErr w:type="spellStart"/>
-      <w:r>
-        <w:rPr>
-          <w:rFonts w:ascii="Times New Roman" w:hAnsi="Times New Roman" w:cs="Times New Roman"/>
-        </w:rPr>
-        <w:t>Incharge</w:t>
-      </w:r>
-      <w:proofErr w:type="spellEnd"/>
-      <w:r>
-        <w:rPr>
-          <w:rFonts w:ascii="Times New Roman" w:hAnsi="Times New Roman" w:cs="Times New Roman"/>
-        </w:rPr>
-        <w:t xml:space="preserve"> Line Production </w:t>
+      <w:r>
+        <w:rPr>
+          <w:rFonts w:ascii="Times New Roman" w:hAnsi="Times New Roman" w:cs="Times New Roman"/>
+        </w:rPr>
+        <w:t xml:space="preserve">Incharge Line Production </w:t>
       </w:r>
     </w:p>
     <w:p>
@@ -2371,18 +2289,8 @@
           <w:b/>
           <w:bCs/>
         </w:rPr>
-        <w:t xml:space="preserve">/MKK </w:t>
-      </w:r>
-      <w:proofErr w:type="spellStart"/>
-      <w:r>
-        <w:rPr>
-          <w:rFonts w:ascii="Times New Roman" w:hAnsi="Times New Roman" w:cs="Times New Roman"/>
-          <w:b/>
-          <w:bCs/>
-        </w:rPr>
-        <w:t>Co.,LTD</w:t>
-      </w:r>
-      <w:proofErr w:type="spellEnd"/>
+        <w:t>/MKK Co.,LTD</w:t>
+      </w:r>
       <w:r>
         <w:rPr>
           <w:rFonts w:ascii="Times New Roman" w:hAnsi="Times New Roman" w:cs="Times New Roman"/>
@@ -2605,21 +2513,12 @@
           <w:rFonts w:ascii="Times New Roman" w:hAnsi="Times New Roman" w:cs="Times New Roman"/>
         </w:rPr>
       </w:pPr>
-      <w:proofErr w:type="spellStart"/>
-      <w:r>
-        <w:rPr>
-          <w:rFonts w:ascii="Times New Roman" w:hAnsi="Times New Roman" w:cs="Times New Roman"/>
-        </w:rPr>
-        <w:t>Incharge</w:t>
-      </w:r>
-      <w:proofErr w:type="spellEnd"/>
-      <w:r>
-        <w:rPr>
-          <w:rFonts w:ascii="Times New Roman" w:hAnsi="Times New Roman" w:cs="Times New Roman"/>
-        </w:rPr>
-        <w:t xml:space="preserve"> for 3 CNC Milling Machine &amp; 1 CNC </w:t>
-      </w:r>
-      <w:proofErr w:type="spellStart"/>
+      <w:r>
+        <w:rPr>
+          <w:rFonts w:ascii="Times New Roman" w:hAnsi="Times New Roman" w:cs="Times New Roman"/>
+        </w:rPr>
+        <w:t xml:space="preserve">Incharge for 3 CNC Milling Machine &amp; 1 CNC </w:t>
+      </w:r>
       <w:r>
         <w:rPr>
           <w:rFonts w:ascii="Times New Roman" w:hAnsi="Times New Roman" w:cs="Times New Roman"/>
@@ -2632,7 +2531,6 @@
         </w:rPr>
         <w:t>irecut</w:t>
       </w:r>
-      <w:proofErr w:type="spellEnd"/>
       <w:r>
         <w:rPr>
           <w:rFonts w:ascii="Times New Roman" w:hAnsi="Times New Roman" w:cs="Times New Roman"/>
@@ -3024,7 +2922,6 @@
         </w:rPr>
         <w:t xml:space="preserve">Relocation of 20 Work Points </w:t>
       </w:r>
-      <w:proofErr w:type="gramStart"/>
       <w:r>
         <w:rPr>
           <w:rFonts w:ascii="Times New Roman" w:hAnsi="Times New Roman" w:cs="Times New Roman"/>
@@ -3039,25 +2936,7 @@
           <w:b/>
           <w:bCs/>
         </w:rPr>
-        <w:t xml:space="preserve"> Sumitomo</w:t>
-      </w:r>
-      <w:proofErr w:type="gramEnd"/>
-      <w:r>
-        <w:rPr>
-          <w:rFonts w:ascii="Times New Roman" w:hAnsi="Times New Roman" w:cs="Times New Roman"/>
-          <w:b/>
-          <w:bCs/>
-        </w:rPr>
-        <w:t xml:space="preserve"> Wiring System </w:t>
-      </w:r>
-      <w:proofErr w:type="gramStart"/>
-      <w:r>
-        <w:rPr>
-          <w:rFonts w:ascii="Times New Roman" w:hAnsi="Times New Roman" w:cs="Times New Roman"/>
-          <w:b/>
-          <w:bCs/>
-        </w:rPr>
-        <w:t>Development</w:t>
+        <w:t xml:space="preserve"> Sumitomo Wiring System Development</w:t>
       </w:r>
       <w:r>
         <w:rPr>
@@ -3075,14 +2954,13 @@
         </w:rPr>
         <w:t>Nov</w:t>
       </w:r>
-      <w:proofErr w:type="gramEnd"/>
       <w:r>
         <w:rPr>
           <w:rFonts w:ascii="Times New Roman" w:hAnsi="Times New Roman" w:cs="Times New Roman"/>
           <w:sz w:val="22"/>
           <w:szCs w:val="22"/>
         </w:rPr>
-        <w:t xml:space="preserve"> 2023 – </w:t>
+        <w:t xml:space="preserve"> 2023 – Jun</w:t>
       </w:r>
       <w:r>
         <w:rPr>
@@ -3090,7 +2968,7 @@
           <w:sz w:val="22"/>
           <w:szCs w:val="22"/>
         </w:rPr>
-        <w:t>Jun</w:t>
+        <w:t xml:space="preserve">e </w:t>
       </w:r>
       <w:r>
         <w:rPr>
@@ -3098,7 +2976,7 @@
           <w:sz w:val="22"/>
           <w:szCs w:val="22"/>
         </w:rPr>
-        <w:t xml:space="preserve">e </w:t>
+        <w:t>202</w:t>
       </w:r>
       <w:r>
         <w:rPr>
@@ -3106,14 +2984,6 @@
           <w:sz w:val="22"/>
           <w:szCs w:val="22"/>
         </w:rPr>
-        <w:t>202</w:t>
-      </w:r>
-      <w:r>
-        <w:rPr>
-          <w:rFonts w:ascii="Times New Roman" w:hAnsi="Times New Roman" w:cs="Times New Roman"/>
-          <w:sz w:val="22"/>
-          <w:szCs w:val="22"/>
-        </w:rPr>
         <w:t>4</w:t>
       </w:r>
     </w:p>
@@ -3136,23 +3006,7 @@
           <w:i/>
           <w:iCs/>
         </w:rPr>
-        <w:t>Sumitomo Wiring System Batam Indonesia</w:t>
-      </w:r>
-      <w:r>
-        <w:rPr>
-          <w:rFonts w:ascii="Times New Roman" w:hAnsi="Times New Roman" w:cs="Times New Roman"/>
-          <w:i/>
-          <w:iCs/>
-        </w:rPr>
-        <w:t xml:space="preserve"> (</w:t>
-      </w:r>
-      <w:r>
-        <w:rPr>
-          <w:rFonts w:ascii="Times New Roman" w:hAnsi="Times New Roman" w:cs="Times New Roman"/>
-          <w:i/>
-          <w:iCs/>
-        </w:rPr>
-        <w:t>Section</w:t>
+        <w:t>Sumitomo Wiring System Batam Indonesia (Section</w:t>
       </w:r>
       <w:r>
         <w:rPr>
@@ -3394,15 +3248,7 @@
           <w:i/>
           <w:iCs/>
         </w:rPr>
-        <w:t xml:space="preserve"> </w:t>
-      </w:r>
-      <w:r>
-        <w:rPr>
-          <w:rFonts w:ascii="Times New Roman" w:hAnsi="Times New Roman" w:cs="Times New Roman"/>
-          <w:i/>
-          <w:iCs/>
-        </w:rPr>
-        <w:t>(College</w:t>
+        <w:t xml:space="preserve"> (College</w:t>
       </w:r>
       <w:r>
         <w:rPr>
@@ -4656,6 +4502,7 @@
   <w:style w:type="character" w:default="1" w:styleId="DefaultParagraphFont">
     <w:name w:val="Default Paragraph Font"/>
     <w:uiPriority w:val="1"/>
+    <w:semiHidden/>
     <w:unhideWhenUsed/>
   </w:style>
   <w:style w:type="table" w:default="1" w:styleId="TableNormal">

</xml_diff>

<commit_message>
Initial push / update landing page
</commit_message>
<xml_diff>
--- a/CV.docx
+++ b/CV.docx
@@ -186,7 +186,21 @@
         <w:rPr>
           <w:rFonts w:ascii="Times New Roman" w:hAnsi="Times New Roman" w:cs="Times New Roman"/>
         </w:rPr>
-        <w:t xml:space="preserve">tomation Technician at PT Panasonic Industrial Devices Batam, a Semiconductor manifacturing company, where he worked for 2 years. Currently, he is working at PT Sumitomo Wiring Systems Batam Indonesia as a Design Development. </w:t>
+        <w:t xml:space="preserve">tomation Technician at PT Panasonic Industrial Devices Batam, a Semiconductor </w:t>
+      </w:r>
+      <w:proofErr w:type="spellStart"/>
+      <w:r>
+        <w:rPr>
+          <w:rFonts w:ascii="Times New Roman" w:hAnsi="Times New Roman" w:cs="Times New Roman"/>
+        </w:rPr>
+        <w:t>manifacturing</w:t>
+      </w:r>
+      <w:proofErr w:type="spellEnd"/>
+      <w:r>
+        <w:rPr>
+          <w:rFonts w:ascii="Times New Roman" w:hAnsi="Times New Roman" w:cs="Times New Roman"/>
+        </w:rPr>
+        <w:t xml:space="preserve"> company, where he worked for 2 years. Currently, he is working at PT Sumitomo Wiring Systems Batam Indonesia as a Design Development. </w:t>
       </w:r>
       <w:r>
         <w:rPr>
@@ -210,7 +224,35 @@
         <w:rPr>
           <w:rFonts w:ascii="Times New Roman" w:hAnsi="Times New Roman" w:cs="Times New Roman"/>
         </w:rPr>
-        <w:t xml:space="preserve"> Batam State Politechnic and  committed to continue learning and growing in his career.</w:t>
+        <w:t xml:space="preserve"> Batam State </w:t>
+      </w:r>
+      <w:proofErr w:type="spellStart"/>
+      <w:r>
+        <w:rPr>
+          <w:rFonts w:ascii="Times New Roman" w:hAnsi="Times New Roman" w:cs="Times New Roman"/>
+        </w:rPr>
+        <w:t>Politechnic</w:t>
+      </w:r>
+      <w:proofErr w:type="spellEnd"/>
+      <w:r>
+        <w:rPr>
+          <w:rFonts w:ascii="Times New Roman" w:hAnsi="Times New Roman" w:cs="Times New Roman"/>
+        </w:rPr>
+        <w:t xml:space="preserve"> </w:t>
+      </w:r>
+      <w:proofErr w:type="gramStart"/>
+      <w:r>
+        <w:rPr>
+          <w:rFonts w:ascii="Times New Roman" w:hAnsi="Times New Roman" w:cs="Times New Roman"/>
+        </w:rPr>
+        <w:t>and  committed</w:t>
+      </w:r>
+      <w:proofErr w:type="gramEnd"/>
+      <w:r>
+        <w:rPr>
+          <w:rFonts w:ascii="Times New Roman" w:hAnsi="Times New Roman" w:cs="Times New Roman"/>
+        </w:rPr>
+        <w:t xml:space="preserve"> to continue learning and growing in his career.</w:t>
       </w:r>
     </w:p>
     <w:p>
@@ -422,26 +464,42 @@
           <w:i/>
           <w:iCs/>
         </w:rPr>
-        <w:t>Bachelor Degree</w:t>
-      </w:r>
-      <w:r>
-        <w:rPr>
-          <w:rFonts w:ascii="Times New Roman" w:hAnsi="Times New Roman" w:cs="Times New Roman"/>
-        </w:rPr>
-        <w:t xml:space="preserve"> </w:t>
-      </w:r>
-      <w:r>
-        <w:rPr>
-          <w:rFonts w:ascii="Times New Roman" w:hAnsi="Times New Roman" w:cs="Times New Roman"/>
-        </w:rPr>
-        <w:t xml:space="preserve">, </w:t>
-      </w:r>
+        <w:t xml:space="preserve">Bachelor </w:t>
+      </w:r>
+      <w:proofErr w:type="gramStart"/>
       <w:r>
         <w:rPr>
           <w:rFonts w:ascii="Times New Roman" w:hAnsi="Times New Roman" w:cs="Times New Roman"/>
           <w:i/>
           <w:iCs/>
         </w:rPr>
+        <w:t>Degree</w:t>
+      </w:r>
+      <w:r>
+        <w:rPr>
+          <w:rFonts w:ascii="Times New Roman" w:hAnsi="Times New Roman" w:cs="Times New Roman"/>
+        </w:rPr>
+        <w:t xml:space="preserve"> </w:t>
+      </w:r>
+      <w:r>
+        <w:rPr>
+          <w:rFonts w:ascii="Times New Roman" w:hAnsi="Times New Roman" w:cs="Times New Roman"/>
+        </w:rPr>
+        <w:t>,</w:t>
+      </w:r>
+      <w:proofErr w:type="gramEnd"/>
+      <w:r>
+        <w:rPr>
+          <w:rFonts w:ascii="Times New Roman" w:hAnsi="Times New Roman" w:cs="Times New Roman"/>
+        </w:rPr>
+        <w:t xml:space="preserve"> </w:t>
+      </w:r>
+      <w:r>
+        <w:rPr>
+          <w:rFonts w:ascii="Times New Roman" w:hAnsi="Times New Roman" w:cs="Times New Roman"/>
+          <w:i/>
+          <w:iCs/>
+        </w:rPr>
         <w:t>Electronic Engineering Technology</w:t>
       </w:r>
       <w:r>
@@ -562,13 +620,27 @@
         <w:rPr>
           <w:rFonts w:ascii="Times New Roman" w:hAnsi="Times New Roman" w:cs="Times New Roman"/>
         </w:rPr>
-        <w:t>/IPK</w:t>
-      </w:r>
-      <w:r>
-        <w:rPr>
-          <w:rFonts w:ascii="Times New Roman" w:hAnsi="Times New Roman" w:cs="Times New Roman"/>
-        </w:rPr>
-        <w:t xml:space="preserve"> : 3.</w:t>
+        <w:t>/</w:t>
+      </w:r>
+      <w:proofErr w:type="gramStart"/>
+      <w:r>
+        <w:rPr>
+          <w:rFonts w:ascii="Times New Roman" w:hAnsi="Times New Roman" w:cs="Times New Roman"/>
+        </w:rPr>
+        <w:t>IPK</w:t>
+      </w:r>
+      <w:r>
+        <w:rPr>
+          <w:rFonts w:ascii="Times New Roman" w:hAnsi="Times New Roman" w:cs="Times New Roman"/>
+        </w:rPr>
+        <w:t xml:space="preserve"> :</w:t>
+      </w:r>
+      <w:proofErr w:type="gramEnd"/>
+      <w:r>
+        <w:rPr>
+          <w:rFonts w:ascii="Times New Roman" w:hAnsi="Times New Roman" w:cs="Times New Roman"/>
+        </w:rPr>
+        <w:t xml:space="preserve"> 3.</w:t>
       </w:r>
       <w:r>
         <w:rPr>
@@ -758,6 +830,18 @@
         <w:rPr>
           <w:rFonts w:ascii="Times New Roman" w:hAnsi="Times New Roman" w:cs="Times New Roman"/>
         </w:rPr>
+        <w:t>, Process Engineer, Production Engineer, Production Planner</w:t>
+      </w:r>
+      <w:r>
+        <w:rPr>
+          <w:rFonts w:ascii="Times New Roman" w:hAnsi="Times New Roman" w:cs="Times New Roman"/>
+        </w:rPr>
+        <w:t>, Manufacture Engineer</w:t>
+      </w:r>
+      <w:r>
+        <w:rPr>
+          <w:rFonts w:ascii="Times New Roman" w:hAnsi="Times New Roman" w:cs="Times New Roman"/>
+        </w:rPr>
         <w:t>.</w:t>
       </w:r>
     </w:p>
@@ -872,124 +956,141 @@
           <w:rFonts w:ascii="Times New Roman" w:hAnsi="Times New Roman" w:cs="Times New Roman"/>
         </w:rPr>
       </w:pPr>
-      <w:r>
-        <w:rPr>
-          <w:rFonts w:ascii="Times New Roman" w:hAnsi="Times New Roman" w:cs="Times New Roman"/>
-          <w:b/>
-          <w:bCs/>
-        </w:rPr>
-        <w:t>Programming Language</w:t>
-      </w:r>
-      <w:r>
-        <w:rPr>
-          <w:rFonts w:ascii="Times New Roman" w:hAnsi="Times New Roman" w:cs="Times New Roman"/>
+      <w:proofErr w:type="gramStart"/>
+      <w:r>
+        <w:rPr>
+          <w:rFonts w:ascii="Times New Roman" w:hAnsi="Times New Roman" w:cs="Times New Roman"/>
+          <w:b/>
+          <w:bCs/>
+        </w:rPr>
+        <w:t>Software</w:t>
+      </w:r>
+      <w:r>
+        <w:rPr>
+          <w:rFonts w:ascii="Times New Roman" w:hAnsi="Times New Roman" w:cs="Times New Roman"/>
+          <w:b/>
+          <w:bCs/>
+        </w:rPr>
+        <w:t xml:space="preserve"> </w:t>
+      </w:r>
+      <w:r>
+        <w:rPr>
+          <w:rFonts w:ascii="Times New Roman" w:hAnsi="Times New Roman" w:cs="Times New Roman"/>
+          <w:b/>
+          <w:bCs/>
         </w:rPr>
         <w:t>:</w:t>
       </w:r>
-      <w:r>
-        <w:rPr>
-          <w:rFonts w:ascii="Times New Roman" w:hAnsi="Times New Roman" w:cs="Times New Roman"/>
-        </w:rPr>
-        <w:t xml:space="preserve"> C++,</w:t>
-      </w:r>
+      <w:proofErr w:type="gramEnd"/>
       <w:r>
         <w:rPr>
           <w:rFonts w:ascii="Times New Roman" w:hAnsi="Times New Roman" w:cs="Times New Roman"/>
         </w:rPr>
         <w:t xml:space="preserve"> </w:t>
       </w:r>
-      <w:r>
-        <w:rPr>
-          <w:rFonts w:ascii="Times New Roman" w:hAnsi="Times New Roman" w:cs="Times New Roman"/>
-        </w:rPr>
-        <w:t>Python</w:t>
-      </w:r>
-    </w:p>
-    <w:p>
-      <w:pPr>
-        <w:tabs>
-          <w:tab w:val="left" w:pos="90"/>
-        </w:tabs>
-        <w:spacing w:after="0" w:line="240" w:lineRule="auto"/>
-        <w:rPr>
-          <w:rFonts w:ascii="Times New Roman" w:hAnsi="Times New Roman" w:cs="Times New Roman"/>
-        </w:rPr>
-      </w:pPr>
-      <w:r>
-        <w:rPr>
-          <w:rFonts w:ascii="Times New Roman" w:hAnsi="Times New Roman" w:cs="Times New Roman"/>
-          <w:b/>
-          <w:bCs/>
-        </w:rPr>
-        <w:t>Software</w:t>
-      </w:r>
-      <w:r>
-        <w:rPr>
-          <w:rFonts w:ascii="Times New Roman" w:hAnsi="Times New Roman" w:cs="Times New Roman"/>
-          <w:b/>
-          <w:bCs/>
+      <w:proofErr w:type="spellStart"/>
+      <w:r>
+        <w:rPr>
+          <w:rFonts w:ascii="Times New Roman" w:hAnsi="Times New Roman" w:cs="Times New Roman"/>
+        </w:rPr>
+        <w:t>FluidSIM</w:t>
+      </w:r>
+      <w:proofErr w:type="spellEnd"/>
+      <w:r>
+        <w:rPr>
+          <w:rFonts w:ascii="Times New Roman" w:hAnsi="Times New Roman" w:cs="Times New Roman"/>
+        </w:rPr>
+        <w:t xml:space="preserve">, CX-Programmer, </w:t>
+      </w:r>
+      <w:r>
+        <w:rPr>
+          <w:rFonts w:ascii="Times New Roman" w:hAnsi="Times New Roman" w:cs="Times New Roman"/>
+        </w:rPr>
+        <w:t xml:space="preserve">Machine </w:t>
+      </w:r>
+      <w:proofErr w:type="gramStart"/>
+      <w:r>
+        <w:rPr>
+          <w:rFonts w:ascii="Times New Roman" w:hAnsi="Times New Roman" w:cs="Times New Roman"/>
+        </w:rPr>
+        <w:t>Expert(</w:t>
+      </w:r>
+      <w:proofErr w:type="gramEnd"/>
+      <w:r>
+        <w:rPr>
+          <w:rFonts w:ascii="Times New Roman" w:hAnsi="Times New Roman" w:cs="Times New Roman"/>
+        </w:rPr>
+        <w:t xml:space="preserve">Schneider PLC), </w:t>
+      </w:r>
+      <w:proofErr w:type="spellStart"/>
+      <w:r>
+        <w:rPr>
+          <w:rFonts w:ascii="Times New Roman" w:hAnsi="Times New Roman" w:cs="Times New Roman"/>
+        </w:rPr>
+        <w:t>EasyEda</w:t>
+      </w:r>
+      <w:proofErr w:type="spellEnd"/>
+      <w:r>
+        <w:rPr>
+          <w:rFonts w:ascii="Times New Roman" w:hAnsi="Times New Roman" w:cs="Times New Roman"/>
+        </w:rPr>
+        <w:t xml:space="preserve">, Visual Basic Studio, IDE, </w:t>
+      </w:r>
+      <w:r>
+        <w:rPr>
+          <w:rFonts w:ascii="Times New Roman" w:hAnsi="Times New Roman" w:cs="Times New Roman"/>
+        </w:rPr>
+        <w:t xml:space="preserve">Autodesk </w:t>
+      </w:r>
+      <w:r>
+        <w:rPr>
+          <w:rFonts w:ascii="Times New Roman" w:hAnsi="Times New Roman" w:cs="Times New Roman"/>
+        </w:rPr>
+        <w:t xml:space="preserve">Fushion360, </w:t>
+      </w:r>
+      <w:r>
+        <w:rPr>
+          <w:rFonts w:ascii="Times New Roman" w:hAnsi="Times New Roman" w:cs="Times New Roman"/>
+        </w:rPr>
+        <w:t xml:space="preserve">Autodesk </w:t>
+      </w:r>
+      <w:r>
+        <w:rPr>
+          <w:rFonts w:ascii="Times New Roman" w:hAnsi="Times New Roman" w:cs="Times New Roman"/>
+        </w:rPr>
+        <w:t xml:space="preserve">Inventor, </w:t>
+      </w:r>
+      <w:proofErr w:type="spellStart"/>
+      <w:r>
+        <w:rPr>
+          <w:rFonts w:ascii="Times New Roman" w:hAnsi="Times New Roman" w:cs="Times New Roman"/>
+        </w:rPr>
+        <w:t>AutoCad</w:t>
+      </w:r>
+      <w:proofErr w:type="spellEnd"/>
+      <w:r>
+        <w:rPr>
+          <w:rFonts w:ascii="Times New Roman" w:hAnsi="Times New Roman" w:cs="Times New Roman"/>
+        </w:rPr>
+        <w:t xml:space="preserve">, SolidWorks, </w:t>
+      </w:r>
+      <w:proofErr w:type="spellStart"/>
+      <w:r>
+        <w:rPr>
+          <w:rFonts w:ascii="Times New Roman" w:hAnsi="Times New Roman" w:cs="Times New Roman"/>
+        </w:rPr>
+        <w:t>Ms</w:t>
+      </w:r>
+      <w:proofErr w:type="spellEnd"/>
+      <w:r>
+        <w:rPr>
+          <w:rFonts w:ascii="Times New Roman" w:hAnsi="Times New Roman" w:cs="Times New Roman"/>
         </w:rPr>
         <w:t xml:space="preserve"> </w:t>
       </w:r>
       <w:r>
         <w:rPr>
           <w:rFonts w:ascii="Times New Roman" w:hAnsi="Times New Roman" w:cs="Times New Roman"/>
-          <w:b/>
-          <w:bCs/>
-        </w:rPr>
-        <w:t>:</w:t>
-      </w:r>
-      <w:r>
-        <w:rPr>
-          <w:rFonts w:ascii="Times New Roman" w:hAnsi="Times New Roman" w:cs="Times New Roman"/>
-        </w:rPr>
-        <w:t xml:space="preserve"> FluidSIM, CX-Programmer, </w:t>
-      </w:r>
-      <w:r>
-        <w:rPr>
-          <w:rFonts w:ascii="Times New Roman" w:hAnsi="Times New Roman" w:cs="Times New Roman"/>
-        </w:rPr>
-        <w:t xml:space="preserve">Machine Expert(Schneider PLC), </w:t>
-      </w:r>
-      <w:r>
-        <w:rPr>
-          <w:rFonts w:ascii="Times New Roman" w:hAnsi="Times New Roman" w:cs="Times New Roman"/>
-        </w:rPr>
-        <w:t xml:space="preserve">EasyEda, Visual Basic Studio, IDE, </w:t>
-      </w:r>
-      <w:r>
-        <w:rPr>
-          <w:rFonts w:ascii="Times New Roman" w:hAnsi="Times New Roman" w:cs="Times New Roman"/>
-        </w:rPr>
-        <w:t xml:space="preserve">Autodesk </w:t>
-      </w:r>
-      <w:r>
-        <w:rPr>
-          <w:rFonts w:ascii="Times New Roman" w:hAnsi="Times New Roman" w:cs="Times New Roman"/>
-        </w:rPr>
-        <w:t xml:space="preserve">Fushion360, </w:t>
-      </w:r>
-      <w:r>
-        <w:rPr>
-          <w:rFonts w:ascii="Times New Roman" w:hAnsi="Times New Roman" w:cs="Times New Roman"/>
-        </w:rPr>
-        <w:t xml:space="preserve">Autodesk </w:t>
-      </w:r>
-      <w:r>
-        <w:rPr>
-          <w:rFonts w:ascii="Times New Roman" w:hAnsi="Times New Roman" w:cs="Times New Roman"/>
-        </w:rPr>
-        <w:t xml:space="preserve">Inventor, AutoCad, SolidWorks, </w:t>
-      </w:r>
-      <w:r>
-        <w:rPr>
-          <w:rFonts w:ascii="Times New Roman" w:hAnsi="Times New Roman" w:cs="Times New Roman"/>
-        </w:rPr>
-        <w:t xml:space="preserve">Ms </w:t>
-      </w:r>
-      <w:r>
-        <w:rPr>
-          <w:rFonts w:ascii="Times New Roman" w:hAnsi="Times New Roman" w:cs="Times New Roman"/>
         </w:rPr>
         <w:t>Office,</w:t>
       </w:r>
@@ -997,8 +1098,16 @@
         <w:rPr>
           <w:rFonts w:ascii="Times New Roman" w:hAnsi="Times New Roman" w:cs="Times New Roman"/>
         </w:rPr>
-        <w:t xml:space="preserve"> Ms</w:t>
-      </w:r>
+        <w:t xml:space="preserve"> </w:t>
+      </w:r>
+      <w:proofErr w:type="spellStart"/>
+      <w:r>
+        <w:rPr>
+          <w:rFonts w:ascii="Times New Roman" w:hAnsi="Times New Roman" w:cs="Times New Roman"/>
+        </w:rPr>
+        <w:t>Ms</w:t>
+      </w:r>
+      <w:proofErr w:type="spellEnd"/>
       <w:r>
         <w:rPr>
           <w:rFonts w:ascii="Times New Roman" w:hAnsi="Times New Roman" w:cs="Times New Roman"/>
@@ -1358,14 +1467,10 @@
       <w:r>
         <w:rPr>
           <w:rFonts w:ascii="Times New Roman" w:hAnsi="Times New Roman" w:cs="Times New Roman"/>
-        </w:rPr>
-        <w:tab/>
-      </w:r>
-      <w:r>
-        <w:rPr>
-          <w:rFonts w:ascii="Times New Roman" w:hAnsi="Times New Roman" w:cs="Times New Roman"/>
-        </w:rPr>
-        <w:tab/>
+          <w:i/>
+          <w:iCs/>
+        </w:rPr>
+        <w:t>(Wire Harness)</w:t>
       </w:r>
       <w:r>
         <w:rPr>
@@ -1466,7 +1571,13 @@
         <w:rPr>
           <w:rFonts w:ascii="Times New Roman" w:hAnsi="Times New Roman" w:cs="Times New Roman"/>
         </w:rPr>
-        <w:t>Head Division</w:t>
+        <w:t>C</w:t>
+      </w:r>
+      <w:r>
+        <w:rPr>
+          <w:rFonts w:ascii="Times New Roman" w:hAnsi="Times New Roman" w:cs="Times New Roman"/>
+        </w:rPr>
+        <w:t>oordination with Japan Sumitomo Development Department to support the introduction of new products.</w:t>
       </w:r>
     </w:p>
     <w:p>
@@ -1488,7 +1599,7 @@
         <w:rPr>
           <w:rFonts w:ascii="Times New Roman" w:hAnsi="Times New Roman" w:cs="Times New Roman"/>
         </w:rPr>
-        <w:t>Lead coordination with Japan Sumitomo Development Department to support the introduction of new products.</w:t>
+        <w:t>Act as Project Planner for new product trials, from initial design review to final validation.</w:t>
       </w:r>
     </w:p>
     <w:p>
@@ -1510,7 +1621,7 @@
         <w:rPr>
           <w:rFonts w:ascii="Times New Roman" w:hAnsi="Times New Roman" w:cs="Times New Roman"/>
         </w:rPr>
-        <w:t>Act as Project Planner for new product trials, from initial design review to final validation.</w:t>
+        <w:t>Analyze Wire Harness manufacturing processes to improve productivity, ensure quality, and optimize cost.</w:t>
       </w:r>
     </w:p>
     <w:p>
@@ -1532,7 +1643,13 @@
         <w:rPr>
           <w:rFonts w:ascii="Times New Roman" w:hAnsi="Times New Roman" w:cs="Times New Roman"/>
         </w:rPr>
-        <w:t>Analyze Wire Harness manufacturing processes to improve productivity, ensure quality, and optimize cost.</w:t>
+        <w:t xml:space="preserve">PIC of </w:t>
+      </w:r>
+      <w:r>
+        <w:rPr>
+          <w:rFonts w:ascii="Times New Roman" w:hAnsi="Times New Roman" w:cs="Times New Roman"/>
+        </w:rPr>
+        <w:t>monthly meetings to report product trial progress and next action plans.</w:t>
       </w:r>
     </w:p>
     <w:p>
@@ -1554,13 +1671,7 @@
         <w:rPr>
           <w:rFonts w:ascii="Times New Roman" w:hAnsi="Times New Roman" w:cs="Times New Roman"/>
         </w:rPr>
-        <w:t xml:space="preserve">PIC of </w:t>
-      </w:r>
-      <w:r>
-        <w:rPr>
-          <w:rFonts w:ascii="Times New Roman" w:hAnsi="Times New Roman" w:cs="Times New Roman"/>
-        </w:rPr>
-        <w:t>monthly meetings to report product trial progress and next action plans.</w:t>
+        <w:t>Coordinate with cross-functional departments to ensure trial success and smooth transition to mass production.</w:t>
       </w:r>
     </w:p>
     <w:p>
@@ -1582,7 +1693,7 @@
         <w:rPr>
           <w:rFonts w:ascii="Times New Roman" w:hAnsi="Times New Roman" w:cs="Times New Roman"/>
         </w:rPr>
-        <w:t>Coordinate with cross-functional departments to ensure trial success and smooth transition to mass production.</w:t>
+        <w:t>Maintain comprehensive documentation related to trials, process improvements, and engineering evaluations.</w:t>
       </w:r>
     </w:p>
     <w:p>
@@ -1604,7 +1715,7 @@
         <w:rPr>
           <w:rFonts w:ascii="Times New Roman" w:hAnsi="Times New Roman" w:cs="Times New Roman"/>
         </w:rPr>
-        <w:t>Maintain comprehensive documentation related to trials, process improvements, and engineering evaluations.</w:t>
+        <w:t>Identify potential risks and implement countermeasures during the trial and development phase.</w:t>
       </w:r>
     </w:p>
     <w:p>
@@ -1626,7 +1737,7 @@
         <w:rPr>
           <w:rFonts w:ascii="Times New Roman" w:hAnsi="Times New Roman" w:cs="Times New Roman"/>
         </w:rPr>
-        <w:t>Identify potential risks and implement countermeasures during the trial and development phase.</w:t>
+        <w:t>Support continuous improvement activities and propose process optimizations for long-term efficiency.</w:t>
       </w:r>
     </w:p>
     <w:p>
@@ -1648,28 +1759,6 @@
         <w:rPr>
           <w:rFonts w:ascii="Times New Roman" w:hAnsi="Times New Roman" w:cs="Times New Roman"/>
         </w:rPr>
-        <w:t>Support continuous improvement activities and propose process optimizations for long-term efficiency.</w:t>
-      </w:r>
-    </w:p>
-    <w:p>
-      <w:pPr>
-        <w:pStyle w:val="ListParagraph"/>
-        <w:numPr>
-          <w:ilvl w:val="0"/>
-          <w:numId w:val="1"/>
-        </w:numPr>
-        <w:tabs>
-          <w:tab w:val="left" w:pos="90"/>
-        </w:tabs>
-        <w:spacing w:after="0" w:line="240" w:lineRule="auto"/>
-        <w:rPr>
-          <w:rFonts w:ascii="Times New Roman" w:hAnsi="Times New Roman" w:cs="Times New Roman"/>
-        </w:rPr>
-      </w:pPr>
-      <w:r>
-        <w:rPr>
-          <w:rFonts w:ascii="Times New Roman" w:hAnsi="Times New Roman" w:cs="Times New Roman"/>
-        </w:rPr>
         <w:t>Interpreter</w:t>
       </w:r>
     </w:p>
@@ -1712,32 +1801,29 @@
       <w:r>
         <w:rPr>
           <w:rFonts w:ascii="Times New Roman" w:hAnsi="Times New Roman" w:cs="Times New Roman"/>
-        </w:rPr>
-        <w:tab/>
-      </w:r>
-      <w:r>
-        <w:rPr>
-          <w:rFonts w:ascii="Times New Roman" w:hAnsi="Times New Roman" w:cs="Times New Roman"/>
-        </w:rPr>
-        <w:tab/>
-      </w:r>
-      <w:r>
-        <w:rPr>
-          <w:rFonts w:ascii="Times New Roman" w:hAnsi="Times New Roman" w:cs="Times New Roman"/>
-        </w:rPr>
-        <w:tab/>
-      </w:r>
-      <w:r>
-        <w:rPr>
-          <w:rFonts w:ascii="Times New Roman" w:hAnsi="Times New Roman" w:cs="Times New Roman"/>
-        </w:rPr>
-        <w:tab/>
-      </w:r>
-      <w:r>
-        <w:rPr>
-          <w:rFonts w:ascii="Times New Roman" w:hAnsi="Times New Roman" w:cs="Times New Roman"/>
-        </w:rPr>
-        <w:tab/>
+          <w:i/>
+          <w:iCs/>
+        </w:rPr>
+        <w:t>(Wire Harness)</w:t>
+      </w:r>
+      <w:r>
+        <w:rPr>
+          <w:rFonts w:ascii="Times New Roman" w:hAnsi="Times New Roman" w:cs="Times New Roman"/>
+        </w:rPr>
+        <w:tab/>
+      </w:r>
+      <w:r>
+        <w:rPr>
+          <w:rFonts w:ascii="Times New Roman" w:hAnsi="Times New Roman" w:cs="Times New Roman"/>
+        </w:rPr>
+        <w:tab/>
+      </w:r>
+      <w:r>
+        <w:rPr>
+          <w:rFonts w:ascii="Times New Roman" w:hAnsi="Times New Roman" w:cs="Times New Roman"/>
+        </w:rPr>
+        <w:tab/>
+        <w:t xml:space="preserve">   </w:t>
       </w:r>
       <w:r>
         <w:rPr>
@@ -1808,7 +1894,7 @@
         <w:rPr>
           <w:rFonts w:ascii="Times New Roman" w:hAnsi="Times New Roman" w:cs="Times New Roman"/>
         </w:rPr>
-        <w:t>Performed checking and verification for new product designs (Cable Harness).</w:t>
+        <w:t>Performed checking and verification for new product designs.</w:t>
       </w:r>
     </w:p>
     <w:p>
@@ -1987,16 +2073,26 @@
           <w:b/>
           <w:bCs/>
         </w:rPr>
-        <w:t xml:space="preserve">PT Panasonic Industrial Devices Batam  </w:t>
-      </w:r>
-      <w:r>
-        <w:rPr>
-          <w:rFonts w:ascii="Times New Roman" w:hAnsi="Times New Roman" w:cs="Times New Roman"/>
-          <w:b/>
-          <w:bCs/>
-        </w:rPr>
-        <w:tab/>
-      </w:r>
+        <w:t xml:space="preserve">PT Panasonic Industrial Devices </w:t>
+      </w:r>
+      <w:proofErr w:type="gramStart"/>
+      <w:r>
+        <w:rPr>
+          <w:rFonts w:ascii="Times New Roman" w:hAnsi="Times New Roman" w:cs="Times New Roman"/>
+          <w:b/>
+          <w:bCs/>
+        </w:rPr>
+        <w:t xml:space="preserve">Batam  </w:t>
+      </w:r>
+      <w:r>
+        <w:rPr>
+          <w:rFonts w:ascii="Times New Roman" w:hAnsi="Times New Roman" w:cs="Times New Roman"/>
+          <w:b/>
+          <w:bCs/>
+        </w:rPr>
+        <w:tab/>
+      </w:r>
+      <w:proofErr w:type="gramEnd"/>
       <w:r>
         <w:rPr>
           <w:rFonts w:ascii="Times New Roman" w:hAnsi="Times New Roman" w:cs="Times New Roman"/>
@@ -2045,11 +2141,19 @@
         </w:rPr>
         <w:t xml:space="preserve">           </w:t>
       </w:r>
-      <w:r>
-        <w:rPr>
-          <w:rFonts w:ascii="Times New Roman" w:hAnsi="Times New Roman" w:cs="Times New Roman"/>
-        </w:rPr>
-        <w:t>Batam, ID</w:t>
+      <w:proofErr w:type="spellStart"/>
+      <w:r>
+        <w:rPr>
+          <w:rFonts w:ascii="Times New Roman" w:hAnsi="Times New Roman" w:cs="Times New Roman"/>
+        </w:rPr>
+        <w:t>Batam</w:t>
+      </w:r>
+      <w:proofErr w:type="spellEnd"/>
+      <w:r>
+        <w:rPr>
+          <w:rFonts w:ascii="Times New Roman" w:hAnsi="Times New Roman" w:cs="Times New Roman"/>
+        </w:rPr>
+        <w:t>, ID</w:t>
       </w:r>
     </w:p>
     <w:p>
@@ -2177,11 +2281,19 @@
           <w:rFonts w:ascii="Times New Roman" w:hAnsi="Times New Roman" w:cs="Times New Roman"/>
         </w:rPr>
       </w:pPr>
-      <w:r>
-        <w:rPr>
-          <w:rFonts w:ascii="Times New Roman" w:hAnsi="Times New Roman" w:cs="Times New Roman"/>
-        </w:rPr>
-        <w:t xml:space="preserve">Incharge Line Production </w:t>
+      <w:proofErr w:type="spellStart"/>
+      <w:r>
+        <w:rPr>
+          <w:rFonts w:ascii="Times New Roman" w:hAnsi="Times New Roman" w:cs="Times New Roman"/>
+        </w:rPr>
+        <w:t>Incharge</w:t>
+      </w:r>
+      <w:proofErr w:type="spellEnd"/>
+      <w:r>
+        <w:rPr>
+          <w:rFonts w:ascii="Times New Roman" w:hAnsi="Times New Roman" w:cs="Times New Roman"/>
+        </w:rPr>
+        <w:t xml:space="preserve"> Line Production </w:t>
       </w:r>
     </w:p>
     <w:p>
@@ -2221,11 +2333,19 @@
           <w:rFonts w:ascii="Times New Roman" w:hAnsi="Times New Roman" w:cs="Times New Roman"/>
         </w:rPr>
       </w:pPr>
-      <w:r>
-        <w:rPr>
-          <w:rFonts w:ascii="Times New Roman" w:hAnsi="Times New Roman" w:cs="Times New Roman"/>
-        </w:rPr>
-        <w:t>Mantaining productivity and line efficiency</w:t>
+      <w:proofErr w:type="spellStart"/>
+      <w:r>
+        <w:rPr>
+          <w:rFonts w:ascii="Times New Roman" w:hAnsi="Times New Roman" w:cs="Times New Roman"/>
+        </w:rPr>
+        <w:t>Mantaining</w:t>
+      </w:r>
+      <w:proofErr w:type="spellEnd"/>
+      <w:r>
+        <w:rPr>
+          <w:rFonts w:ascii="Times New Roman" w:hAnsi="Times New Roman" w:cs="Times New Roman"/>
+        </w:rPr>
+        <w:t xml:space="preserve"> productivity and line efficiency</w:t>
       </w:r>
     </w:p>
     <w:p>
@@ -2289,8 +2409,18 @@
           <w:b/>
           <w:bCs/>
         </w:rPr>
-        <w:t>/MKK Co.,LTD</w:t>
-      </w:r>
+        <w:t xml:space="preserve">/MKK </w:t>
+      </w:r>
+      <w:proofErr w:type="spellStart"/>
+      <w:r>
+        <w:rPr>
+          <w:rFonts w:ascii="Times New Roman" w:hAnsi="Times New Roman" w:cs="Times New Roman"/>
+          <w:b/>
+          <w:bCs/>
+        </w:rPr>
+        <w:t>Co.,LTD</w:t>
+      </w:r>
+      <w:proofErr w:type="spellEnd"/>
       <w:r>
         <w:rPr>
           <w:rFonts w:ascii="Times New Roman" w:hAnsi="Times New Roman" w:cs="Times New Roman"/>
@@ -2513,12 +2643,21 @@
           <w:rFonts w:ascii="Times New Roman" w:hAnsi="Times New Roman" w:cs="Times New Roman"/>
         </w:rPr>
       </w:pPr>
-      <w:r>
-        <w:rPr>
-          <w:rFonts w:ascii="Times New Roman" w:hAnsi="Times New Roman" w:cs="Times New Roman"/>
-        </w:rPr>
-        <w:t xml:space="preserve">Incharge for 3 CNC Milling Machine &amp; 1 CNC </w:t>
-      </w:r>
+      <w:proofErr w:type="spellStart"/>
+      <w:r>
+        <w:rPr>
+          <w:rFonts w:ascii="Times New Roman" w:hAnsi="Times New Roman" w:cs="Times New Roman"/>
+        </w:rPr>
+        <w:t>Incharge</w:t>
+      </w:r>
+      <w:proofErr w:type="spellEnd"/>
+      <w:r>
+        <w:rPr>
+          <w:rFonts w:ascii="Times New Roman" w:hAnsi="Times New Roman" w:cs="Times New Roman"/>
+        </w:rPr>
+        <w:t xml:space="preserve"> for 3 CNC Milling Machine &amp; 1 CNC </w:t>
+      </w:r>
+      <w:proofErr w:type="spellStart"/>
       <w:r>
         <w:rPr>
           <w:rFonts w:ascii="Times New Roman" w:hAnsi="Times New Roman" w:cs="Times New Roman"/>
@@ -2531,6 +2670,7 @@
         </w:rPr>
         <w:t>irecut</w:t>
       </w:r>
+      <w:proofErr w:type="spellEnd"/>
       <w:r>
         <w:rPr>
           <w:rFonts w:ascii="Times New Roman" w:hAnsi="Times New Roman" w:cs="Times New Roman"/>
@@ -2922,6 +3062,7 @@
         </w:rPr>
         <w:t xml:space="preserve">Relocation of 20 Work Points </w:t>
       </w:r>
+      <w:proofErr w:type="gramStart"/>
       <w:r>
         <w:rPr>
           <w:rFonts w:ascii="Times New Roman" w:hAnsi="Times New Roman" w:cs="Times New Roman"/>
@@ -2936,7 +3077,25 @@
           <w:b/>
           <w:bCs/>
         </w:rPr>
-        <w:t xml:space="preserve"> Sumitomo Wiring System Development</w:t>
+        <w:t xml:space="preserve"> Sumitomo</w:t>
+      </w:r>
+      <w:proofErr w:type="gramEnd"/>
+      <w:r>
+        <w:rPr>
+          <w:rFonts w:ascii="Times New Roman" w:hAnsi="Times New Roman" w:cs="Times New Roman"/>
+          <w:b/>
+          <w:bCs/>
+        </w:rPr>
+        <w:t xml:space="preserve"> Wiring System </w:t>
+      </w:r>
+      <w:proofErr w:type="gramStart"/>
+      <w:r>
+        <w:rPr>
+          <w:rFonts w:ascii="Times New Roman" w:hAnsi="Times New Roman" w:cs="Times New Roman"/>
+          <w:b/>
+          <w:bCs/>
+        </w:rPr>
+        <w:t>Development</w:t>
       </w:r>
       <w:r>
         <w:rPr>
@@ -2954,6 +3113,7 @@
         </w:rPr>
         <w:t>Nov</w:t>
       </w:r>
+      <w:proofErr w:type="gramEnd"/>
       <w:r>
         <w:rPr>
           <w:rFonts w:ascii="Times New Roman" w:hAnsi="Times New Roman" w:cs="Times New Roman"/>

</xml_diff>

<commit_message>
Initial push to nullusion repo
</commit_message>
<xml_diff>
--- a/CV.docx
+++ b/CV.docx
@@ -186,7 +186,19 @@
         <w:rPr>
           <w:rFonts w:ascii="Times New Roman" w:hAnsi="Times New Roman" w:cs="Times New Roman"/>
         </w:rPr>
-        <w:t xml:space="preserve">tomation Technician at PT Panasonic Industrial Devices Batam, a Semiconductor manifacturing company, where he worked for 2 years. Currently, he is working at PT Sumitomo Wiring Systems Batam Indonesia as a Design Development. </w:t>
+        <w:t>tomation Technician at PT Panasonic Industrial Devices Batam, a Semiconductor man</w:t>
+      </w:r>
+      <w:r>
+        <w:rPr>
+          <w:rFonts w:ascii="Times New Roman" w:hAnsi="Times New Roman" w:cs="Times New Roman"/>
+        </w:rPr>
+        <w:t>u</w:t>
+      </w:r>
+      <w:r>
+        <w:rPr>
+          <w:rFonts w:ascii="Times New Roman" w:hAnsi="Times New Roman" w:cs="Times New Roman"/>
+        </w:rPr>
+        <w:t xml:space="preserve">facturing company, where he worked for 2 years. Currently, he is working at PT Sumitomo Wiring Systems Batam Indonesia as a Design Development. </w:t>
       </w:r>
       <w:r>
         <w:rPr>
@@ -210,7 +222,21 @@
         <w:rPr>
           <w:rFonts w:ascii="Times New Roman" w:hAnsi="Times New Roman" w:cs="Times New Roman"/>
         </w:rPr>
-        <w:t xml:space="preserve"> Batam State Politechnic and  committed to continue learning and growing in his career.</w:t>
+        <w:t xml:space="preserve"> Batam State </w:t>
+      </w:r>
+      <w:proofErr w:type="spellStart"/>
+      <w:r>
+        <w:rPr>
+          <w:rFonts w:ascii="Times New Roman" w:hAnsi="Times New Roman" w:cs="Times New Roman"/>
+        </w:rPr>
+        <w:t>Politechnic</w:t>
+      </w:r>
+      <w:proofErr w:type="spellEnd"/>
+      <w:r>
+        <w:rPr>
+          <w:rFonts w:ascii="Times New Roman" w:hAnsi="Times New Roman" w:cs="Times New Roman"/>
+        </w:rPr>
+        <w:t xml:space="preserve"> and  committed to continue learning and growing in his career.</w:t>
       </w:r>
     </w:p>
     <w:p>
@@ -479,19 +505,13 @@
         <w:rPr>
           <w:rFonts w:ascii="Times New Roman" w:hAnsi="Times New Roman" w:cs="Times New Roman"/>
         </w:rPr>
-        <w:t xml:space="preserve">          </w:t>
-      </w:r>
-      <w:r>
-        <w:rPr>
-          <w:rFonts w:ascii="Times New Roman" w:hAnsi="Times New Roman" w:cs="Times New Roman"/>
-        </w:rPr>
-        <w:t xml:space="preserve">   </w:t>
-      </w:r>
-      <w:r>
-        <w:rPr>
-          <w:rFonts w:ascii="Times New Roman" w:hAnsi="Times New Roman" w:cs="Times New Roman"/>
-        </w:rPr>
-        <w:t xml:space="preserve"> Present</w:t>
+        <w:t xml:space="preserve">         </w:t>
+      </w:r>
+      <w:r>
+        <w:rPr>
+          <w:rFonts w:ascii="Times New Roman" w:hAnsi="Times New Roman" w:cs="Times New Roman"/>
+        </w:rPr>
+        <w:t>Graduated</w:t>
       </w:r>
     </w:p>
     <w:p>
@@ -684,6 +704,7 @@
           <w:tab w:val="left" w:pos="90"/>
         </w:tabs>
         <w:spacing w:after="0" w:line="240" w:lineRule="auto"/>
+        <w:jc w:val="both"/>
         <w:rPr>
           <w:rFonts w:ascii="Times New Roman" w:hAnsi="Times New Roman" w:cs="Times New Roman"/>
         </w:rPr>
@@ -886,6 +907,7 @@
           <w:tab w:val="left" w:pos="90"/>
         </w:tabs>
         <w:spacing w:after="0" w:line="240" w:lineRule="auto"/>
+        <w:jc w:val="both"/>
         <w:rPr>
           <w:rFonts w:ascii="Times New Roman" w:hAnsi="Times New Roman" w:cs="Times New Roman"/>
         </w:rPr>
@@ -918,7 +940,21 @@
         <w:rPr>
           <w:rFonts w:ascii="Times New Roman" w:hAnsi="Times New Roman" w:cs="Times New Roman"/>
         </w:rPr>
-        <w:t xml:space="preserve"> FluidSIM, CX-Programmer, </w:t>
+        <w:t xml:space="preserve"> </w:t>
+      </w:r>
+      <w:proofErr w:type="spellStart"/>
+      <w:r>
+        <w:rPr>
+          <w:rFonts w:ascii="Times New Roman" w:hAnsi="Times New Roman" w:cs="Times New Roman"/>
+        </w:rPr>
+        <w:t>FluidSIM</w:t>
+      </w:r>
+      <w:proofErr w:type="spellEnd"/>
+      <w:r>
+        <w:rPr>
+          <w:rFonts w:ascii="Times New Roman" w:hAnsi="Times New Roman" w:cs="Times New Roman"/>
+        </w:rPr>
+        <w:t xml:space="preserve">, CX-Programmer, </w:t>
       </w:r>
       <w:r>
         <w:rPr>
@@ -926,11 +962,19 @@
         </w:rPr>
         <w:t xml:space="preserve">Machine Expert(Schneider PLC), </w:t>
       </w:r>
-      <w:r>
-        <w:rPr>
-          <w:rFonts w:ascii="Times New Roman" w:hAnsi="Times New Roman" w:cs="Times New Roman"/>
-        </w:rPr>
-        <w:t xml:space="preserve">EasyEda, Visual Basic Studio, IDE, </w:t>
+      <w:proofErr w:type="spellStart"/>
+      <w:r>
+        <w:rPr>
+          <w:rFonts w:ascii="Times New Roman" w:hAnsi="Times New Roman" w:cs="Times New Roman"/>
+        </w:rPr>
+        <w:t>EasyEda</w:t>
+      </w:r>
+      <w:proofErr w:type="spellEnd"/>
+      <w:r>
+        <w:rPr>
+          <w:rFonts w:ascii="Times New Roman" w:hAnsi="Times New Roman" w:cs="Times New Roman"/>
+        </w:rPr>
+        <w:t xml:space="preserve">, Visual Basic Studio, IDE, </w:t>
       </w:r>
       <w:r>
         <w:rPr>
@@ -954,55 +998,81 @@
         <w:rPr>
           <w:rFonts w:ascii="Times New Roman" w:hAnsi="Times New Roman" w:cs="Times New Roman"/>
         </w:rPr>
-        <w:t xml:space="preserve">Inventor, AutoCad, SolidWorks, </w:t>
-      </w:r>
-      <w:r>
-        <w:rPr>
-          <w:rFonts w:ascii="Times New Roman" w:hAnsi="Times New Roman" w:cs="Times New Roman"/>
-        </w:rPr>
-        <w:t xml:space="preserve">Ms </w:t>
-      </w:r>
-      <w:r>
-        <w:rPr>
-          <w:rFonts w:ascii="Times New Roman" w:hAnsi="Times New Roman" w:cs="Times New Roman"/>
-        </w:rPr>
-        <w:t>Office,</w:t>
-      </w:r>
-      <w:r>
-        <w:rPr>
-          <w:rFonts w:ascii="Times New Roman" w:hAnsi="Times New Roman" w:cs="Times New Roman"/>
-        </w:rPr>
-        <w:t xml:space="preserve"> Ms</w:t>
-      </w:r>
-      <w:r>
-        <w:rPr>
-          <w:rFonts w:ascii="Times New Roman" w:hAnsi="Times New Roman" w:cs="Times New Roman"/>
-        </w:rPr>
-        <w:t xml:space="preserve"> Excel.</w:t>
-      </w:r>
-      <w:r>
-        <w:rPr>
-          <w:rFonts w:ascii="Times New Roman" w:hAnsi="Times New Roman" w:cs="Times New Roman"/>
-        </w:rPr>
-        <w:tab/>
-      </w:r>
-    </w:p>
-    <w:p>
-      <w:pPr>
-        <w:tabs>
-          <w:tab w:val="left" w:pos="90"/>
-        </w:tabs>
-        <w:spacing w:after="0" w:line="240" w:lineRule="auto"/>
-        <w:rPr>
-          <w:rFonts w:ascii="Times New Roman" w:hAnsi="Times New Roman" w:cs="Times New Roman"/>
-        </w:rPr>
-      </w:pPr>
-      <w:r>
-        <w:rPr>
-          <w:rFonts w:ascii="Times New Roman" w:hAnsi="Times New Roman" w:cs="Times New Roman"/>
-        </w:rPr>
-        <w:tab/>
-      </w:r>
+        <w:t xml:space="preserve">Inventor, </w:t>
+      </w:r>
+      <w:proofErr w:type="spellStart"/>
+      <w:r>
+        <w:rPr>
+          <w:rFonts w:ascii="Times New Roman" w:hAnsi="Times New Roman" w:cs="Times New Roman"/>
+        </w:rPr>
+        <w:t>AutoCad</w:t>
+      </w:r>
+      <w:proofErr w:type="spellEnd"/>
+      <w:r>
+        <w:rPr>
+          <w:rFonts w:ascii="Times New Roman" w:hAnsi="Times New Roman" w:cs="Times New Roman"/>
+        </w:rPr>
+        <w:t xml:space="preserve">, SolidWorks, </w:t>
+      </w:r>
+      <w:r>
+        <w:rPr>
+          <w:rFonts w:ascii="Times New Roman" w:hAnsi="Times New Roman" w:cs="Times New Roman"/>
+        </w:rPr>
+        <w:t>M</w:t>
+      </w:r>
+      <w:r>
+        <w:rPr>
+          <w:rFonts w:ascii="Times New Roman" w:hAnsi="Times New Roman" w:cs="Times New Roman"/>
+        </w:rPr>
+        <w:t>icrosoft</w:t>
+      </w:r>
+      <w:r>
+        <w:rPr>
+          <w:rFonts w:ascii="Times New Roman" w:hAnsi="Times New Roman" w:cs="Times New Roman"/>
+        </w:rPr>
+        <w:t xml:space="preserve"> </w:t>
+      </w:r>
+      <w:r>
+        <w:rPr>
+          <w:rFonts w:ascii="Times New Roman" w:hAnsi="Times New Roman" w:cs="Times New Roman"/>
+        </w:rPr>
+        <w:t>Word</w:t>
+      </w:r>
+      <w:r>
+        <w:rPr>
+          <w:rFonts w:ascii="Times New Roman" w:hAnsi="Times New Roman" w:cs="Times New Roman"/>
+        </w:rPr>
+        <w:t>,</w:t>
+      </w:r>
+      <w:r>
+        <w:rPr>
+          <w:rFonts w:ascii="Times New Roman" w:hAnsi="Times New Roman" w:cs="Times New Roman"/>
+        </w:rPr>
+        <w:t xml:space="preserve"> </w:t>
+      </w:r>
+      <w:r>
+        <w:rPr>
+          <w:rFonts w:ascii="Times New Roman" w:hAnsi="Times New Roman" w:cs="Times New Roman"/>
+        </w:rPr>
+        <w:t xml:space="preserve">Microsoft </w:t>
+      </w:r>
+      <w:r>
+        <w:rPr>
+          <w:rFonts w:ascii="Times New Roman" w:hAnsi="Times New Roman" w:cs="Times New Roman"/>
+        </w:rPr>
+        <w:t>Excel.</w:t>
+      </w:r>
+    </w:p>
+    <w:p>
+      <w:pPr>
+        <w:tabs>
+          <w:tab w:val="left" w:pos="90"/>
+        </w:tabs>
+        <w:spacing w:after="0" w:line="240" w:lineRule="auto"/>
+        <w:rPr>
+          <w:rFonts w:ascii="Times New Roman" w:hAnsi="Times New Roman" w:cs="Times New Roman"/>
+        </w:rPr>
+      </w:pPr>
     </w:p>
     <w:p>
       <w:pPr>
@@ -1123,6 +1193,12 @@
         </w:rPr>
         <w:t>PLC (BNSP)</w:t>
       </w:r>
+      <w:r>
+        <w:rPr>
+          <w:rFonts w:ascii="Times New Roman" w:hAnsi="Times New Roman" w:cs="Times New Roman"/>
+        </w:rPr>
+        <w:tab/>
+      </w:r>
     </w:p>
     <w:p>
       <w:pPr>
@@ -1429,6 +1505,7 @@
           <w:tab w:val="left" w:pos="90"/>
         </w:tabs>
         <w:spacing w:after="0" w:line="240" w:lineRule="auto"/>
+        <w:jc w:val="both"/>
         <w:rPr>
           <w:rFonts w:ascii="Times New Roman" w:hAnsi="Times New Roman" w:cs="Times New Roman"/>
         </w:rPr>
@@ -1457,6 +1534,7 @@
           <w:tab w:val="left" w:pos="90"/>
         </w:tabs>
         <w:spacing w:after="0" w:line="240" w:lineRule="auto"/>
+        <w:jc w:val="both"/>
         <w:rPr>
           <w:rFonts w:ascii="Times New Roman" w:hAnsi="Times New Roman" w:cs="Times New Roman"/>
         </w:rPr>
@@ -1479,6 +1557,7 @@
           <w:tab w:val="left" w:pos="90"/>
         </w:tabs>
         <w:spacing w:after="0" w:line="240" w:lineRule="auto"/>
+        <w:jc w:val="both"/>
         <w:rPr>
           <w:rFonts w:ascii="Times New Roman" w:hAnsi="Times New Roman" w:cs="Times New Roman"/>
         </w:rPr>
@@ -1501,6 +1580,7 @@
           <w:tab w:val="left" w:pos="90"/>
         </w:tabs>
         <w:spacing w:after="0" w:line="240" w:lineRule="auto"/>
+        <w:jc w:val="both"/>
         <w:rPr>
           <w:rFonts w:ascii="Times New Roman" w:hAnsi="Times New Roman" w:cs="Times New Roman"/>
         </w:rPr>
@@ -1529,6 +1609,7 @@
           <w:tab w:val="left" w:pos="90"/>
         </w:tabs>
         <w:spacing w:after="0" w:line="240" w:lineRule="auto"/>
+        <w:jc w:val="both"/>
         <w:rPr>
           <w:rFonts w:ascii="Times New Roman" w:hAnsi="Times New Roman" w:cs="Times New Roman"/>
         </w:rPr>
@@ -1551,6 +1632,7 @@
           <w:tab w:val="left" w:pos="90"/>
         </w:tabs>
         <w:spacing w:after="0" w:line="240" w:lineRule="auto"/>
+        <w:jc w:val="both"/>
         <w:rPr>
           <w:rFonts w:ascii="Times New Roman" w:hAnsi="Times New Roman" w:cs="Times New Roman"/>
         </w:rPr>
@@ -1573,6 +1655,7 @@
           <w:tab w:val="left" w:pos="90"/>
         </w:tabs>
         <w:spacing w:after="0" w:line="240" w:lineRule="auto"/>
+        <w:jc w:val="both"/>
         <w:rPr>
           <w:rFonts w:ascii="Times New Roman" w:hAnsi="Times New Roman" w:cs="Times New Roman"/>
         </w:rPr>
@@ -1595,6 +1678,7 @@
           <w:tab w:val="left" w:pos="90"/>
         </w:tabs>
         <w:spacing w:after="0" w:line="240" w:lineRule="auto"/>
+        <w:jc w:val="both"/>
         <w:rPr>
           <w:rFonts w:ascii="Times New Roman" w:hAnsi="Times New Roman" w:cs="Times New Roman"/>
         </w:rPr>
@@ -1617,6 +1701,7 @@
           <w:tab w:val="left" w:pos="90"/>
         </w:tabs>
         <w:spacing w:after="0" w:line="240" w:lineRule="auto"/>
+        <w:jc w:val="both"/>
         <w:rPr>
           <w:rFonts w:ascii="Times New Roman" w:hAnsi="Times New Roman" w:cs="Times New Roman"/>
         </w:rPr>
@@ -1626,6 +1711,12 @@
           <w:rFonts w:ascii="Times New Roman" w:hAnsi="Times New Roman" w:cs="Times New Roman"/>
         </w:rPr>
         <w:t>Interpreter</w:t>
+      </w:r>
+      <w:r>
+        <w:rPr>
+          <w:rFonts w:ascii="Times New Roman" w:hAnsi="Times New Roman" w:cs="Times New Roman"/>
+        </w:rPr>
+        <w:t>.</w:t>
       </w:r>
     </w:p>
     <w:p>
@@ -1752,6 +1843,7 @@
           <w:tab w:val="left" w:pos="90"/>
         </w:tabs>
         <w:spacing w:after="0" w:line="240" w:lineRule="auto"/>
+        <w:jc w:val="both"/>
         <w:rPr>
           <w:rFonts w:ascii="Times New Roman" w:hAnsi="Times New Roman" w:cs="Times New Roman"/>
         </w:rPr>
@@ -1774,6 +1866,7 @@
           <w:tab w:val="left" w:pos="90"/>
         </w:tabs>
         <w:spacing w:after="0" w:line="240" w:lineRule="auto"/>
+        <w:jc w:val="both"/>
         <w:rPr>
           <w:rFonts w:ascii="Times New Roman" w:hAnsi="Times New Roman" w:cs="Times New Roman"/>
         </w:rPr>
@@ -1783,6 +1876,12 @@
           <w:rFonts w:ascii="Times New Roman" w:hAnsi="Times New Roman" w:cs="Times New Roman"/>
         </w:rPr>
         <w:t>In charge of conducting trials for new products</w:t>
+      </w:r>
+      <w:r>
+        <w:rPr>
+          <w:rFonts w:ascii="Times New Roman" w:hAnsi="Times New Roman" w:cs="Times New Roman"/>
+        </w:rPr>
+        <w:t>.</w:t>
       </w:r>
     </w:p>
     <w:p>
@@ -1796,69 +1895,52 @@
           <w:tab w:val="left" w:pos="90"/>
         </w:tabs>
         <w:spacing w:after="0" w:line="240" w:lineRule="auto"/>
-        <w:rPr>
-          <w:rFonts w:ascii="Times New Roman" w:hAnsi="Times New Roman" w:cs="Times New Roman"/>
-        </w:rPr>
-      </w:pPr>
-      <w:r>
-        <w:rPr>
-          <w:rFonts w:ascii="Times New Roman" w:hAnsi="Times New Roman" w:cs="Times New Roman"/>
-        </w:rPr>
-        <w:t>Analyzed manufacturing processes to:</w:t>
-      </w:r>
-      <w:r>
-        <w:rPr>
-          <w:rFonts w:ascii="Times New Roman" w:hAnsi="Times New Roman" w:cs="Times New Roman"/>
-        </w:rPr>
-        <w:br/>
-      </w:r>
-      <w:r>
-        <w:rPr>
-          <w:rFonts w:ascii="Times New Roman" w:hAnsi="Times New Roman" w:cs="Times New Roman"/>
-        </w:rPr>
-        <w:t> </w:t>
-      </w:r>
-      <w:r>
-        <w:rPr>
-          <w:rFonts w:ascii="Times New Roman" w:hAnsi="Times New Roman" w:cs="Times New Roman"/>
-        </w:rPr>
-        <w:t>– Improve productivity</w:t>
-      </w:r>
-      <w:r>
-        <w:rPr>
-          <w:rFonts w:ascii="Times New Roman" w:hAnsi="Times New Roman" w:cs="Times New Roman"/>
-        </w:rPr>
-        <w:br/>
-      </w:r>
-      <w:r>
-        <w:rPr>
-          <w:rFonts w:ascii="Times New Roman" w:hAnsi="Times New Roman" w:cs="Times New Roman"/>
-        </w:rPr>
-        <w:t> </w:t>
-      </w:r>
-      <w:r>
-        <w:rPr>
-          <w:rFonts w:ascii="Times New Roman" w:hAnsi="Times New Roman" w:cs="Times New Roman"/>
-        </w:rPr>
-        <w:t>– Control efficiency</w:t>
-      </w:r>
-      <w:r>
-        <w:rPr>
-          <w:rFonts w:ascii="Times New Roman" w:hAnsi="Times New Roman" w:cs="Times New Roman"/>
-        </w:rPr>
-        <w:br/>
-      </w:r>
-      <w:r>
-        <w:rPr>
-          <w:rFonts w:ascii="Times New Roman" w:hAnsi="Times New Roman" w:cs="Times New Roman"/>
-        </w:rPr>
-        <w:t> </w:t>
-      </w:r>
-      <w:r>
-        <w:rPr>
-          <w:rFonts w:ascii="Times New Roman" w:hAnsi="Times New Roman" w:cs="Times New Roman"/>
-        </w:rPr>
-        <w:t>– Ensure product compliance with customer specifications</w:t>
+        <w:jc w:val="both"/>
+        <w:rPr>
+          <w:rFonts w:ascii="Times New Roman" w:hAnsi="Times New Roman" w:cs="Times New Roman"/>
+        </w:rPr>
+      </w:pPr>
+      <w:r>
+        <w:rPr>
+          <w:rFonts w:ascii="Times New Roman" w:hAnsi="Times New Roman" w:cs="Times New Roman"/>
+        </w:rPr>
+        <w:t>Analyzed manufacturing processes to</w:t>
+      </w:r>
+      <w:r>
+        <w:rPr>
+          <w:rFonts w:ascii="Times New Roman" w:hAnsi="Times New Roman" w:cs="Times New Roman"/>
+        </w:rPr>
+        <w:t xml:space="preserve"> </w:t>
+      </w:r>
+      <w:r>
+        <w:rPr>
+          <w:rFonts w:ascii="Times New Roman" w:hAnsi="Times New Roman" w:cs="Times New Roman"/>
+        </w:rPr>
+        <w:t>Improve productivity</w:t>
+      </w:r>
+      <w:r>
+        <w:rPr>
+          <w:rFonts w:ascii="Times New Roman" w:hAnsi="Times New Roman" w:cs="Times New Roman"/>
+        </w:rPr>
+        <w:t xml:space="preserve">, </w:t>
+      </w:r>
+      <w:r>
+        <w:rPr>
+          <w:rFonts w:ascii="Times New Roman" w:hAnsi="Times New Roman" w:cs="Times New Roman"/>
+        </w:rPr>
+        <w:t>Control efficiency</w:t>
+      </w:r>
+      <w:r>
+        <w:rPr>
+          <w:rFonts w:ascii="Times New Roman" w:hAnsi="Times New Roman" w:cs="Times New Roman"/>
+        </w:rPr>
+        <w:t xml:space="preserve">, </w:t>
+      </w:r>
+      <w:r>
+        <w:rPr>
+          <w:rFonts w:ascii="Times New Roman" w:hAnsi="Times New Roman" w:cs="Times New Roman"/>
+        </w:rPr>
+        <w:t>Ensure product compliance with customer specifications</w:t>
       </w:r>
       <w:r>
         <w:rPr>
@@ -1878,15 +1960,52 @@
           <w:tab w:val="left" w:pos="90"/>
         </w:tabs>
         <w:spacing w:after="0" w:line="240" w:lineRule="auto"/>
-        <w:rPr>
-          <w:rFonts w:ascii="Times New Roman" w:hAnsi="Times New Roman" w:cs="Times New Roman"/>
-        </w:rPr>
-      </w:pPr>
-      <w:r>
-        <w:rPr>
-          <w:rFonts w:ascii="Times New Roman" w:hAnsi="Times New Roman" w:cs="Times New Roman"/>
-        </w:rPr>
-        <w:t>Responsible for organizing and reporting in monthly internal engineering meetings.</w:t>
+        <w:jc w:val="both"/>
+        <w:rPr>
+          <w:rFonts w:ascii="Times New Roman" w:hAnsi="Times New Roman" w:cs="Times New Roman"/>
+        </w:rPr>
+      </w:pPr>
+      <w:r>
+        <w:rPr>
+          <w:rFonts w:ascii="Times New Roman" w:hAnsi="Times New Roman" w:cs="Times New Roman"/>
+        </w:rPr>
+        <w:t>Coordinate with cross-functional departments</w:t>
+      </w:r>
+      <w:r>
+        <w:rPr>
+          <w:rFonts w:ascii="Times New Roman" w:hAnsi="Times New Roman" w:cs="Times New Roman"/>
+        </w:rPr>
+        <w:t xml:space="preserve"> </w:t>
+      </w:r>
+      <w:r>
+        <w:rPr>
+          <w:rFonts w:ascii="Times New Roman" w:hAnsi="Times New Roman" w:cs="Times New Roman"/>
+        </w:rPr>
+        <w:t>to ensure</w:t>
+      </w:r>
+      <w:r>
+        <w:rPr>
+          <w:rFonts w:ascii="Times New Roman" w:hAnsi="Times New Roman" w:cs="Times New Roman"/>
+        </w:rPr>
+        <w:t xml:space="preserve"> </w:t>
+      </w:r>
+      <w:r>
+        <w:rPr>
+          <w:rFonts w:ascii="Times New Roman" w:hAnsi="Times New Roman" w:cs="Times New Roman"/>
+        </w:rPr>
+        <w:t xml:space="preserve">good </w:t>
+      </w:r>
+      <w:r>
+        <w:rPr>
+          <w:rFonts w:ascii="Times New Roman" w:hAnsi="Times New Roman" w:cs="Times New Roman"/>
+        </w:rPr>
+        <w:t>Wire Harness manufacturing processes</w:t>
+      </w:r>
+      <w:r>
+        <w:rPr>
+          <w:rFonts w:ascii="Times New Roman" w:hAnsi="Times New Roman" w:cs="Times New Roman"/>
+        </w:rPr>
+        <w:t>.</w:t>
       </w:r>
     </w:p>
     <w:p>
@@ -1900,6 +2019,30 @@
           <w:tab w:val="left" w:pos="90"/>
         </w:tabs>
         <w:spacing w:after="0" w:line="240" w:lineRule="auto"/>
+        <w:jc w:val="both"/>
+        <w:rPr>
+          <w:rFonts w:ascii="Times New Roman" w:hAnsi="Times New Roman" w:cs="Times New Roman"/>
+        </w:rPr>
+      </w:pPr>
+      <w:r>
+        <w:rPr>
+          <w:rFonts w:ascii="Times New Roman" w:hAnsi="Times New Roman" w:cs="Times New Roman"/>
+        </w:rPr>
+        <w:t>Responsible for organizing and reporting in monthly internal engineering meetings.</w:t>
+      </w:r>
+    </w:p>
+    <w:p>
+      <w:pPr>
+        <w:pStyle w:val="ListParagraph"/>
+        <w:numPr>
+          <w:ilvl w:val="0"/>
+          <w:numId w:val="2"/>
+        </w:numPr>
+        <w:tabs>
+          <w:tab w:val="left" w:pos="90"/>
+        </w:tabs>
+        <w:spacing w:after="0" w:line="240" w:lineRule="auto"/>
+        <w:jc w:val="both"/>
         <w:rPr>
           <w:rFonts w:ascii="Times New Roman" w:hAnsi="Times New Roman" w:cs="Times New Roman"/>
         </w:rPr>
@@ -1910,6 +2053,12 @@
         </w:rPr>
         <w:t>Interpreter</w:t>
       </w:r>
+      <w:r>
+        <w:rPr>
+          <w:rFonts w:ascii="Times New Roman" w:hAnsi="Times New Roman" w:cs="Times New Roman"/>
+        </w:rPr>
+        <w:t>.</w:t>
+      </w:r>
     </w:p>
     <w:p>
       <w:pPr>
@@ -1997,11 +2146,19 @@
         </w:rPr>
         <w:t xml:space="preserve">           </w:t>
       </w:r>
-      <w:r>
-        <w:rPr>
-          <w:rFonts w:ascii="Times New Roman" w:hAnsi="Times New Roman" w:cs="Times New Roman"/>
-        </w:rPr>
-        <w:t>Batam, ID</w:t>
+      <w:proofErr w:type="spellStart"/>
+      <w:r>
+        <w:rPr>
+          <w:rFonts w:ascii="Times New Roman" w:hAnsi="Times New Roman" w:cs="Times New Roman"/>
+        </w:rPr>
+        <w:t>Batam</w:t>
+      </w:r>
+      <w:proofErr w:type="spellEnd"/>
+      <w:r>
+        <w:rPr>
+          <w:rFonts w:ascii="Times New Roman" w:hAnsi="Times New Roman" w:cs="Times New Roman"/>
+        </w:rPr>
+        <w:t>, ID</w:t>
       </w:r>
     </w:p>
     <w:p>
@@ -2129,11 +2286,25 @@
           <w:rFonts w:ascii="Times New Roman" w:hAnsi="Times New Roman" w:cs="Times New Roman"/>
         </w:rPr>
       </w:pPr>
-      <w:r>
-        <w:rPr>
-          <w:rFonts w:ascii="Times New Roman" w:hAnsi="Times New Roman" w:cs="Times New Roman"/>
-        </w:rPr>
-        <w:t xml:space="preserve">Incharge Line Production </w:t>
+      <w:proofErr w:type="spellStart"/>
+      <w:r>
+        <w:rPr>
+          <w:rFonts w:ascii="Times New Roman" w:hAnsi="Times New Roman" w:cs="Times New Roman"/>
+        </w:rPr>
+        <w:t>Incharge</w:t>
+      </w:r>
+      <w:proofErr w:type="spellEnd"/>
+      <w:r>
+        <w:rPr>
+          <w:rFonts w:ascii="Times New Roman" w:hAnsi="Times New Roman" w:cs="Times New Roman"/>
+        </w:rPr>
+        <w:t xml:space="preserve"> Line Production</w:t>
+      </w:r>
+      <w:r>
+        <w:rPr>
+          <w:rFonts w:ascii="Times New Roman" w:hAnsi="Times New Roman" w:cs="Times New Roman"/>
+        </w:rPr>
+        <w:t>.</w:t>
       </w:r>
     </w:p>
     <w:p>
@@ -2157,6 +2328,12 @@
         </w:rPr>
         <w:t>Analyze and troubleshoot any abnormalities in products and machine</w:t>
       </w:r>
+      <w:r>
+        <w:rPr>
+          <w:rFonts w:ascii="Times New Roman" w:hAnsi="Times New Roman" w:cs="Times New Roman"/>
+        </w:rPr>
+        <w:t>.</w:t>
+      </w:r>
     </w:p>
     <w:p>
       <w:pPr>
@@ -2173,11 +2350,25 @@
           <w:rFonts w:ascii="Times New Roman" w:hAnsi="Times New Roman" w:cs="Times New Roman"/>
         </w:rPr>
       </w:pPr>
-      <w:r>
-        <w:rPr>
-          <w:rFonts w:ascii="Times New Roman" w:hAnsi="Times New Roman" w:cs="Times New Roman"/>
-        </w:rPr>
-        <w:t>Mantaining productivity and line efficiency</w:t>
+      <w:proofErr w:type="spellStart"/>
+      <w:r>
+        <w:rPr>
+          <w:rFonts w:ascii="Times New Roman" w:hAnsi="Times New Roman" w:cs="Times New Roman"/>
+        </w:rPr>
+        <w:t>Mantaining</w:t>
+      </w:r>
+      <w:proofErr w:type="spellEnd"/>
+      <w:r>
+        <w:rPr>
+          <w:rFonts w:ascii="Times New Roman" w:hAnsi="Times New Roman" w:cs="Times New Roman"/>
+        </w:rPr>
+        <w:t xml:space="preserve"> productivity and line efficiency</w:t>
+      </w:r>
+      <w:r>
+        <w:rPr>
+          <w:rFonts w:ascii="Times New Roman" w:hAnsi="Times New Roman" w:cs="Times New Roman"/>
+        </w:rPr>
+        <w:t>.</w:t>
       </w:r>
     </w:p>
     <w:p>
@@ -2201,6 +2392,12 @@
         </w:rPr>
         <w:t>Maintenance</w:t>
       </w:r>
+      <w:r>
+        <w:rPr>
+          <w:rFonts w:ascii="Times New Roman" w:hAnsi="Times New Roman" w:cs="Times New Roman"/>
+        </w:rPr>
+        <w:t>.</w:t>
+      </w:r>
     </w:p>
     <w:p>
       <w:pPr>
@@ -2241,8 +2438,18 @@
           <w:b/>
           <w:bCs/>
         </w:rPr>
-        <w:t>/MKK Co.,LTD</w:t>
-      </w:r>
+        <w:t xml:space="preserve">/MKK </w:t>
+      </w:r>
+      <w:proofErr w:type="spellStart"/>
+      <w:r>
+        <w:rPr>
+          <w:rFonts w:ascii="Times New Roman" w:hAnsi="Times New Roman" w:cs="Times New Roman"/>
+          <w:b/>
+          <w:bCs/>
+        </w:rPr>
+        <w:t>Co.,LTD</w:t>
+      </w:r>
+      <w:proofErr w:type="spellEnd"/>
       <w:r>
         <w:rPr>
           <w:rFonts w:ascii="Times New Roman" w:hAnsi="Times New Roman" w:cs="Times New Roman"/>
@@ -2465,12 +2672,21 @@
           <w:rFonts w:ascii="Times New Roman" w:hAnsi="Times New Roman" w:cs="Times New Roman"/>
         </w:rPr>
       </w:pPr>
-      <w:r>
-        <w:rPr>
-          <w:rFonts w:ascii="Times New Roman" w:hAnsi="Times New Roman" w:cs="Times New Roman"/>
-        </w:rPr>
-        <w:t xml:space="preserve">Incharge for 3 CNC Milling Machine &amp; 1 CNC </w:t>
-      </w:r>
+      <w:proofErr w:type="spellStart"/>
+      <w:r>
+        <w:rPr>
+          <w:rFonts w:ascii="Times New Roman" w:hAnsi="Times New Roman" w:cs="Times New Roman"/>
+        </w:rPr>
+        <w:t>Incharge</w:t>
+      </w:r>
+      <w:proofErr w:type="spellEnd"/>
+      <w:r>
+        <w:rPr>
+          <w:rFonts w:ascii="Times New Roman" w:hAnsi="Times New Roman" w:cs="Times New Roman"/>
+        </w:rPr>
+        <w:t xml:space="preserve"> for 3 CNC Milling Machine &amp; 1 CNC </w:t>
+      </w:r>
+      <w:proofErr w:type="spellStart"/>
       <w:r>
         <w:rPr>
           <w:rFonts w:ascii="Times New Roman" w:hAnsi="Times New Roman" w:cs="Times New Roman"/>
@@ -2483,11 +2699,12 @@
         </w:rPr>
         <w:t>irecut</w:t>
       </w:r>
-      <w:r>
-        <w:rPr>
-          <w:rFonts w:ascii="Times New Roman" w:hAnsi="Times New Roman" w:cs="Times New Roman"/>
-        </w:rPr>
-        <w:t xml:space="preserve"> </w:t>
+      <w:proofErr w:type="spellEnd"/>
+      <w:r>
+        <w:rPr>
+          <w:rFonts w:ascii="Times New Roman" w:hAnsi="Times New Roman" w:cs="Times New Roman"/>
+        </w:rPr>
+        <w:t>.</w:t>
       </w:r>
     </w:p>
     <w:p>
@@ -2535,6 +2752,12 @@
         </w:rPr>
         <w:t>Maintenance</w:t>
       </w:r>
+      <w:r>
+        <w:rPr>
+          <w:rFonts w:ascii="Times New Roman" w:hAnsi="Times New Roman" w:cs="Times New Roman"/>
+        </w:rPr>
+        <w:t>.</w:t>
+      </w:r>
     </w:p>
     <w:p>
       <w:pPr>
@@ -2556,7 +2779,19 @@
         <w:rPr>
           <w:rFonts w:ascii="Times New Roman" w:hAnsi="Times New Roman" w:cs="Times New Roman"/>
         </w:rPr>
-        <w:t>Trainer for Japanese New Employee</w:t>
+        <w:t>S</w:t>
+      </w:r>
+      <w:r>
+        <w:rPr>
+          <w:rFonts w:ascii="Times New Roman" w:hAnsi="Times New Roman" w:cs="Times New Roman"/>
+        </w:rPr>
+        <w:t>tudy and implement 5S properly and correctly</w:t>
+      </w:r>
+      <w:r>
+        <w:rPr>
+          <w:rFonts w:ascii="Times New Roman" w:hAnsi="Times New Roman" w:cs="Times New Roman"/>
+        </w:rPr>
+        <w:t>.</w:t>
       </w:r>
     </w:p>
     <w:p>
@@ -4454,7 +4689,6 @@
   <w:style w:type="character" w:default="1" w:styleId="DefaultParagraphFont">
     <w:name w:val="Default Paragraph Font"/>
     <w:uiPriority w:val="1"/>
-    <w:semiHidden/>
     <w:unhideWhenUsed/>
   </w:style>
   <w:style w:type="table" w:default="1" w:styleId="TableNormal">

</xml_diff>